<commit_message>
Added support for National Subject Categories and a third supervisor along with better support for the room and address for a presentation.
</commit_message>
<xml_diff>
--- a/Posting_degree_project_calendar_events.docx
+++ b/Posting_degree_project_calendar_events.docx
@@ -6,8 +6,6 @@
       <w:pPr>
         <w:pStyle w:val="Title"/>
       </w:pPr>
-      <w:bookmarkStart w:id="0" w:name="_GoBack"/>
-      <w:bookmarkEnd w:id="0"/>
       <w:r>
         <w:t xml:space="preserve">Posting degree project presentations as </w:t>
       </w:r>
@@ -202,13 +200,8 @@
       <w:r>
         <w:t xml:space="preserve">as </w:t>
       </w:r>
-      <w:proofErr w:type="gramStart"/>
-      <w:r>
-        <w:t>shown</w:t>
-      </w:r>
-      <w:proofErr w:type="gramEnd"/>
-      <w:r>
-        <w:t xml:space="preserve"> in </w:t>
+      <w:r>
+        <w:t xml:space="preserve">shown in </w:t>
       </w:r>
       <w:r>
         <w:fldChar w:fldCharType="begin"/>
@@ -562,19 +555,32 @@
       <w:pPr>
         <w:pStyle w:val="Caption"/>
       </w:pPr>
-      <w:bookmarkStart w:id="1" w:name="_Ref52116980"/>
+      <w:bookmarkStart w:id="0" w:name="_Ref52116980"/>
       <w:r>
         <w:t xml:space="preserve">Figure </w:t>
       </w:r>
-      <w:fldSimple w:instr=" SEQ Figure \* ARABIC ">
-        <w:r>
-          <w:rPr>
-            <w:noProof/>
-          </w:rPr>
-          <w:t>1</w:t>
-        </w:r>
-      </w:fldSimple>
-      <w:bookmarkEnd w:id="1"/>
+      <w:r>
+        <w:fldChar w:fldCharType="begin"/>
+      </w:r>
+      <w:r>
+        <w:instrText xml:space="preserve"> SEQ Figure \* ARABIC </w:instrText>
+      </w:r>
+      <w:r>
+        <w:fldChar w:fldCharType="separate"/>
+      </w:r>
+      <w:r>
+        <w:rPr>
+          <w:noProof/>
+        </w:rPr>
+        <w:t>1</w:t>
+      </w:r>
+      <w:r>
+        <w:rPr>
+          <w:noProof/>
+        </w:rPr>
+        <w:fldChar w:fldCharType="end"/>
+      </w:r>
+      <w:bookmarkEnd w:id="0"/>
       <w:r>
         <w:t xml:space="preserve">: </w:t>
       </w:r>
@@ -1098,19 +1104,32 @@
       <w:pPr>
         <w:pStyle w:val="Caption"/>
       </w:pPr>
-      <w:bookmarkStart w:id="2" w:name="_Ref71204950"/>
+      <w:bookmarkStart w:id="1" w:name="_Ref71204950"/>
       <w:r>
         <w:t xml:space="preserve">Figure </w:t>
       </w:r>
-      <w:fldSimple w:instr=" SEQ Figure \* ARABIC ">
-        <w:r>
-          <w:rPr>
-            <w:noProof/>
-          </w:rPr>
-          <w:t>2</w:t>
-        </w:r>
-      </w:fldSimple>
-      <w:bookmarkEnd w:id="2"/>
+      <w:r>
+        <w:fldChar w:fldCharType="begin"/>
+      </w:r>
+      <w:r>
+        <w:instrText xml:space="preserve"> SEQ Figure \* ARABIC </w:instrText>
+      </w:r>
+      <w:r>
+        <w:fldChar w:fldCharType="separate"/>
+      </w:r>
+      <w:r>
+        <w:rPr>
+          <w:noProof/>
+        </w:rPr>
+        <w:t>2</w:t>
+      </w:r>
+      <w:r>
+        <w:rPr>
+          <w:noProof/>
+        </w:rPr>
+        <w:fldChar w:fldCharType="end"/>
+      </w:r>
+      <w:bookmarkEnd w:id="1"/>
       <w:r>
         <w:t xml:space="preserve">: </w:t>
       </w:r>
@@ -1167,7 +1186,13 @@
         <w:t>NB</w:t>
       </w:r>
       <w:r>
-        <w:t>: A limitation of the current template is that I do not handle (a) more than two supervisors or (b) the case of multiple examiners.</w:t>
+        <w:t xml:space="preserve">: A limitation of the current template is that I do not handle (a) more than </w:t>
+      </w:r>
+      <w:r>
+        <w:t>three</w:t>
+      </w:r>
+      <w:r>
+        <w:t xml:space="preserve"> supervisors or (b) the case of multiple examiners.</w:t>
       </w:r>
     </w:p>
     <w:p>
@@ -1636,19 +1661,32 @@
       <w:pPr>
         <w:pStyle w:val="Caption"/>
       </w:pPr>
-      <w:bookmarkStart w:id="3" w:name="_Ref71206084"/>
+      <w:bookmarkStart w:id="2" w:name="_Ref71206084"/>
       <w:r>
         <w:t xml:space="preserve">Figure </w:t>
       </w:r>
-      <w:fldSimple w:instr=" SEQ Figure \* ARABIC ">
-        <w:r>
-          <w:rPr>
-            <w:noProof/>
-          </w:rPr>
-          <w:t>3</w:t>
-        </w:r>
-      </w:fldSimple>
-      <w:bookmarkEnd w:id="3"/>
+      <w:r>
+        <w:fldChar w:fldCharType="begin"/>
+      </w:r>
+      <w:r>
+        <w:instrText xml:space="preserve"> SEQ Figure \* ARABIC </w:instrText>
+      </w:r>
+      <w:r>
+        <w:fldChar w:fldCharType="separate"/>
+      </w:r>
+      <w:r>
+        <w:rPr>
+          <w:noProof/>
+        </w:rPr>
+        <w:t>3</w:t>
+      </w:r>
+      <w:r>
+        <w:rPr>
+          <w:noProof/>
+        </w:rPr>
+        <w:fldChar w:fldCharType="end"/>
+      </w:r>
+      <w:bookmarkEnd w:id="2"/>
       <w:r>
         <w:t>: Supervisors and examiner information</w:t>
       </w:r>
@@ -1798,19 +1836,32 @@
       <w:pPr>
         <w:pStyle w:val="Caption"/>
       </w:pPr>
-      <w:bookmarkStart w:id="4" w:name="_Ref71206317"/>
+      <w:bookmarkStart w:id="3" w:name="_Ref71206317"/>
       <w:r>
         <w:t xml:space="preserve">Figure </w:t>
       </w:r>
-      <w:fldSimple w:instr=" SEQ Figure \* ARABIC ">
-        <w:r>
-          <w:rPr>
-            <w:noProof/>
-          </w:rPr>
-          <w:t>4</w:t>
-        </w:r>
-      </w:fldSimple>
-      <w:bookmarkEnd w:id="4"/>
+      <w:r>
+        <w:fldChar w:fldCharType="begin"/>
+      </w:r>
+      <w:r>
+        <w:instrText xml:space="preserve"> SEQ Figure \* ARABIC </w:instrText>
+      </w:r>
+      <w:r>
+        <w:fldChar w:fldCharType="separate"/>
+      </w:r>
+      <w:r>
+        <w:rPr>
+          <w:noProof/>
+        </w:rPr>
+        <w:t>4</w:t>
+      </w:r>
+      <w:r>
+        <w:rPr>
+          <w:noProof/>
+        </w:rPr>
+        <w:fldChar w:fldCharType="end"/>
+      </w:r>
+      <w:bookmarkEnd w:id="3"/>
       <w:r>
         <w:t>: Information about where the thesis is taking place</w:t>
       </w:r>
@@ -1819,9 +1870,6 @@
       <w:pPr>
         <w:pStyle w:val="BodyText"/>
       </w:pPr>
-      <w:r>
-        <w:t xml:space="preserve">Finally, </w:t>
-      </w:r>
       <w:r>
         <w:fldChar w:fldCharType="begin"/>
       </w:r>
@@ -2001,9 +2049,19 @@
           </w:p>
           <w:p>
             <w:pPr>
-              <w:pStyle w:val="Caption"/>
-              <w:keepNext/>
-            </w:pPr>
+              <w:pStyle w:val="Computerexample"/>
+            </w:pPr>
+            <w:r>
+              <w:t>\</w:t>
+            </w:r>
+            <w:proofErr w:type="spellStart"/>
+            <w:r>
+              <w:t>nationalsubjectcategories</w:t>
+            </w:r>
+            <w:proofErr w:type="spellEnd"/>
+            <w:r>
+              <w:t>{10201, 10206}</w:t>
+            </w:r>
           </w:p>
         </w:tc>
       </w:tr>
@@ -2012,19 +2070,32 @@
       <w:pPr>
         <w:pStyle w:val="Caption"/>
       </w:pPr>
-      <w:bookmarkStart w:id="5" w:name="_Ref71206490"/>
+      <w:bookmarkStart w:id="4" w:name="_Ref71206490"/>
       <w:r>
         <w:t xml:space="preserve">Figure </w:t>
       </w:r>
-      <w:fldSimple w:instr=" SEQ Figure \* ARABIC ">
-        <w:r>
-          <w:rPr>
-            <w:noProof/>
-          </w:rPr>
-          <w:t>5</w:t>
-        </w:r>
-      </w:fldSimple>
-      <w:bookmarkEnd w:id="5"/>
+      <w:r>
+        <w:fldChar w:fldCharType="begin"/>
+      </w:r>
+      <w:r>
+        <w:instrText xml:space="preserve"> SEQ Figure \* ARABIC </w:instrText>
+      </w:r>
+      <w:r>
+        <w:fldChar w:fldCharType="separate"/>
+      </w:r>
+      <w:r>
+        <w:rPr>
+          <w:noProof/>
+        </w:rPr>
+        <w:t>5</w:t>
+      </w:r>
+      <w:r>
+        <w:rPr>
+          <w:noProof/>
+        </w:rPr>
+        <w:fldChar w:fldCharType="end"/>
+      </w:r>
+      <w:bookmarkEnd w:id="4"/>
       <w:r>
         <w:t xml:space="preserve">: </w:t>
       </w:r>
@@ -2037,10 +2108,13 @@
         <w:pStyle w:val="BodyText"/>
       </w:pPr>
       <w:r>
+        <w:t xml:space="preserve">Finally, </w:t>
+      </w:r>
+      <w:r>
         <w:fldChar w:fldCharType="begin"/>
       </w:r>
       <w:r>
-        <w:instrText xml:space="preserve"> REF _Ref71206712 \h </w:instrText>
+        <w:instrText xml:space="preserve"> REF _Ref71276208 \h </w:instrText>
       </w:r>
       <w:r>
         <w:fldChar w:fldCharType="separate"/>
@@ -2058,86 +2132,53 @@
         <w:fldChar w:fldCharType="end"/>
       </w:r>
       <w:r>
-        <w:t xml:space="preserve"> and </w:t>
-      </w:r>
-      <w:r>
-        <w:fldChar w:fldCharType="begin"/>
-      </w:r>
-      <w:r>
-        <w:instrText xml:space="preserve"> REF _Ref71206717 \h </w:instrText>
-      </w:r>
-      <w:r>
-        <w:fldChar w:fldCharType="separate"/>
-      </w:r>
-      <w:r>
-        <w:t xml:space="preserve">Figure </w:t>
-      </w:r>
-      <w:r>
-        <w:rPr>
-          <w:noProof/>
-        </w:rPr>
-        <w:t>7</w:t>
-      </w:r>
-      <w:r>
-        <w:fldChar w:fldCharType="end"/>
-      </w:r>
-      <w:r>
-        <w:t xml:space="preserve"> show examples of abstracts that in a real thesis would be in English and Swedish with the first to appear being the abstract in the language of the thesis.</w:t>
-      </w:r>
-      <w:r>
-        <w:t xml:space="preserve"> Note that the actual content of these two abstracts is primarily for testing and is not meant to suggest real abstracts.</w:t>
-      </w:r>
-    </w:p>
-    <w:p>
-      <w:pPr>
-        <w:pStyle w:val="BodyText"/>
-      </w:pPr>
-      <w:r>
-        <w:t>The template also supports a number of other languages (based upon the languages used for abstracts in undergraduate theses in 2020). It is straight forward to add additional language as necessary. One of the reason for having abstracts in additional languages so that dual degree students do not have to write another document for their home/other university. While the template includes a number of place holders for these other abstracts, if they are unused they can simply be deleted.</w:t>
-      </w:r>
-    </w:p>
-    <w:p>
-      <w:pPr>
-        <w:pStyle w:val="BodyText"/>
-      </w:pPr>
-      <w:r>
-        <w:t xml:space="preserve">The three character code used for the language is the </w:t>
-      </w:r>
-      <w:r>
-        <w:t>ISO 639-2 Code</w:t>
-      </w:r>
-      <w:r>
-        <w:t xml:space="preserve"> – specifically the </w:t>
-      </w:r>
-      <w:r>
-        <w:t>"B" (bibliographic)</w:t>
-      </w:r>
-      <w:r>
-        <w:t xml:space="preserve"> variant of these codes as these seem to be the codes used in DiVA when one access the MODS formatted metadata for publications. In the example below we see “</w:t>
-      </w:r>
-      <w:proofErr w:type="spellStart"/>
-      <w:r>
-        <w:t>eng</w:t>
-      </w:r>
-      <w:proofErr w:type="spellEnd"/>
-      <w:r>
-        <w:t xml:space="preserve">” being stored into a </w:t>
-      </w:r>
-      <w:proofErr w:type="spellStart"/>
-      <w:r>
-        <w:t>scontents</w:t>
-      </w:r>
-      <w:proofErr w:type="spellEnd"/>
-      <w:r>
-        <w:t xml:space="preserve"> buffer called “</w:t>
-      </w:r>
-      <w:proofErr w:type="spellStart"/>
-      <w:r>
-        <w:t>lang</w:t>
-      </w:r>
-      <w:proofErr w:type="spellEnd"/>
-      <w:r>
-        <w:t>”.</w:t>
+        <w:t xml:space="preserve"> </w:t>
+      </w:r>
+      <w:r>
+        <w:t xml:space="preserve">collects the information regarding the </w:t>
+      </w:r>
+      <w:r>
+        <w:t>National Subject Categories – this is simply a list of 3 or 5 digit numbers separated by commas</w:t>
+      </w:r>
+      <w:r>
+        <w:t>.</w:t>
+      </w:r>
+      <w:r>
+        <w:t xml:space="preserve"> The numbers come from </w:t>
+      </w:r>
+      <w:hyperlink r:id="rId10" w:history="1">
+        <w:r>
+          <w:rPr>
+            <w:rStyle w:val="Hyperlink"/>
+          </w:rPr>
+          <w:t>https://www.scb.se/contentassets/10054f2ef27c437884e8cde0d38b9cc4/oversattningsnyckel-forskningsamnen.pdf</w:t>
+        </w:r>
+      </w:hyperlink>
+      <w:r>
+        <w:t xml:space="preserve"> </w:t>
+      </w:r>
+      <w:r>
+        <w:t>while the</w:t>
+      </w:r>
+      <w:r>
+        <w:t xml:space="preserve"> Swedish and English versions are</w:t>
+      </w:r>
+      <w:r>
+        <w:t xml:space="preserve"> given</w:t>
+      </w:r>
+      <w:r>
+        <w:t xml:space="preserve"> in </w:t>
+      </w:r>
+      <w:hyperlink r:id="rId11" w:history="1">
+        <w:r>
+          <w:rPr>
+            <w:rStyle w:val="Hyperlink"/>
+          </w:rPr>
+          <w:t>https://www.scb.se/contentassets/3a12f556522d4bdc887c4838a37c7ec7/standard-for-svensk-indelning--av-forskningsamnen-2011-uppdaterad-aug-2016.pdf</w:t>
+        </w:r>
+      </w:hyperlink>
+      <w:r>
+        <w:t>. This information is for a required field in DiVA. Note that 5 digit codes are preferred over 3 digit codes.</w:t>
       </w:r>
     </w:p>
     <w:tbl>
@@ -2159,57 +2200,15 @@
               <w:pStyle w:val="Computerexample"/>
             </w:pPr>
             <w:r>
-              <w:t>\begin{</w:t>
-            </w:r>
-            <w:proofErr w:type="spellStart"/>
-            <w:r>
-              <w:t>scontents</w:t>
-            </w:r>
-            <w:proofErr w:type="spellEnd"/>
-            <w:r>
-              <w:t>}[store-</w:t>
-            </w:r>
-            <w:proofErr w:type="spellStart"/>
-            <w:r>
-              <w:t>env</w:t>
-            </w:r>
-            <w:proofErr w:type="spellEnd"/>
-            <w:r>
-              <w:t>=</w:t>
-            </w:r>
-            <w:proofErr w:type="spellStart"/>
-            <w:r>
-              <w:t>lang</w:t>
-            </w:r>
-            <w:proofErr w:type="spellEnd"/>
-            <w:r>
-              <w:t>]</w:t>
-            </w:r>
-          </w:p>
-          <w:p>
-            <w:pPr>
-              <w:pStyle w:val="Computerexample"/>
-            </w:pPr>
-            <w:proofErr w:type="spellStart"/>
-            <w:r>
-              <w:t>eng</w:t>
-            </w:r>
-            <w:proofErr w:type="spellEnd"/>
-          </w:p>
-          <w:p>
-            <w:pPr>
-              <w:pStyle w:val="Computerexample"/>
-            </w:pPr>
-            <w:r>
-              <w:t>\end{</w:t>
-            </w:r>
-            <w:proofErr w:type="spellStart"/>
-            <w:r>
-              <w:t>scontents</w:t>
-            </w:r>
-            <w:proofErr w:type="spellEnd"/>
-            <w:r>
-              <w:t>}</w:t>
+              <w:t>\</w:t>
+            </w:r>
+            <w:proofErr w:type="spellStart"/>
+            <w:r>
+              <w:t>nationalsubjectcategories</w:t>
+            </w:r>
+            <w:proofErr w:type="spellEnd"/>
+            <w:r>
+              <w:t>{10201, 10206}</w:t>
             </w:r>
           </w:p>
         </w:tc>
@@ -2217,42 +2216,144 @@
     </w:tbl>
     <w:p>
       <w:pPr>
+        <w:pStyle w:val="Caption"/>
+      </w:pPr>
+      <w:bookmarkStart w:id="5" w:name="_Ref71276208"/>
+      <w:r>
+        <w:t xml:space="preserve">Figure </w:t>
+      </w:r>
+      <w:r>
+        <w:fldChar w:fldCharType="begin"/>
+      </w:r>
+      <w:r>
+        <w:instrText xml:space="preserve"> SEQ Figure \* ARABIC </w:instrText>
+      </w:r>
+      <w:r>
+        <w:fldChar w:fldCharType="separate"/>
+      </w:r>
+      <w:r>
+        <w:rPr>
+          <w:noProof/>
+        </w:rPr>
+        <w:t>6</w:t>
+      </w:r>
+      <w:r>
+        <w:rPr>
+          <w:noProof/>
+        </w:rPr>
+        <w:fldChar w:fldCharType="end"/>
+      </w:r>
+      <w:bookmarkEnd w:id="5"/>
+      <w:r>
+        <w:t>: Information relevant to the oral presentation (both the location and the opponent or opponents)</w:t>
+      </w:r>
+    </w:p>
+    <w:p>
+      <w:pPr>
         <w:pStyle w:val="BodyText"/>
       </w:pPr>
       <w:r>
-        <w:t xml:space="preserve">The abstract itself is stored into </w:t>
-      </w:r>
-      <w:proofErr w:type="gramStart"/>
-      <w:r>
-        <w:t>an</w:t>
-      </w:r>
-      <w:proofErr w:type="gramEnd"/>
-      <w:r>
-        <w:t xml:space="preserve"> </w:t>
+        <w:fldChar w:fldCharType="begin"/>
+      </w:r>
+      <w:r>
+        <w:instrText xml:space="preserve"> REF _Ref71206712 \h </w:instrText>
+      </w:r>
+      <w:r>
+        <w:fldChar w:fldCharType="separate"/>
+      </w:r>
+      <w:r>
+        <w:t xml:space="preserve">Figure </w:t>
+      </w:r>
+      <w:r>
+        <w:rPr>
+          <w:noProof/>
+        </w:rPr>
+        <w:t>7</w:t>
+      </w:r>
+      <w:r>
+        <w:fldChar w:fldCharType="end"/>
+      </w:r>
+      <w:r>
+        <w:t xml:space="preserve"> and </w:t>
+      </w:r>
+      <w:r>
+        <w:fldChar w:fldCharType="begin"/>
+      </w:r>
+      <w:r>
+        <w:instrText xml:space="preserve"> REF _Ref71206717 \h </w:instrText>
+      </w:r>
+      <w:r>
+        <w:fldChar w:fldCharType="separate"/>
+      </w:r>
+      <w:r>
+        <w:t xml:space="preserve">Figure </w:t>
+      </w:r>
+      <w:r>
+        <w:rPr>
+          <w:noProof/>
+        </w:rPr>
+        <w:t>8</w:t>
+      </w:r>
+      <w:r>
+        <w:fldChar w:fldCharType="end"/>
+      </w:r>
+      <w:r>
+        <w:t xml:space="preserve"> show examples of abstracts that in a real thesis would be in English and Swedish with the first to appear being the abstract in the language of the thesis.</w:t>
+      </w:r>
+      <w:r>
+        <w:t xml:space="preserve"> Note that the actual content of these two abstracts is primarily for testing and is not meant to suggest real abstracts.</w:t>
+      </w:r>
+    </w:p>
+    <w:p>
+      <w:pPr>
+        <w:pStyle w:val="BodyText"/>
+      </w:pPr>
+      <w:r>
+        <w:t>The template also supports a number of other languages (based upon the languages used for abstracts in undergraduate theses in 2020). It is straight forward to add additional language as necessary. One of the reason for having abstracts in additional languages so that dual degree students do not have to write another document for their home/other university. While the template includes a number of place holders for these other abstracts, if they are unused they can simply be deleted.</w:t>
+      </w:r>
+    </w:p>
+    <w:p>
+      <w:pPr>
+        <w:pStyle w:val="BodyText"/>
+      </w:pPr>
+      <w:r>
+        <w:t xml:space="preserve">The three character code used for the language is the </w:t>
+      </w:r>
+      <w:r>
+        <w:t>ISO 639-2 Code</w:t>
+      </w:r>
+      <w:r>
+        <w:t xml:space="preserve"> – specifically the </w:t>
+      </w:r>
+      <w:r>
+        <w:t>"B" (bibliographic)</w:t>
+      </w:r>
+      <w:r>
+        <w:t xml:space="preserve"> variant of these codes as these seem to be the codes used in DiVA when one access the MODS formatted metadata for publications. In the example below we see “</w:t>
       </w:r>
       <w:proofErr w:type="spellStart"/>
       <w:r>
+        <w:t>eng</w:t>
+      </w:r>
+      <w:proofErr w:type="spellEnd"/>
+      <w:r>
+        <w:t xml:space="preserve">” being stored into a </w:t>
+      </w:r>
+      <w:proofErr w:type="spellStart"/>
+      <w:r>
         <w:t>scontents</w:t>
       </w:r>
       <w:proofErr w:type="spellEnd"/>
       <w:r>
-        <w:t xml:space="preserve"> buffer called “abstracts” and the keywords are stored in an </w:t>
+        <w:t xml:space="preserve"> buffer called “</w:t>
       </w:r>
       <w:proofErr w:type="spellStart"/>
       <w:r>
-        <w:t>scontents</w:t>
+        <w:t>lang</w:t>
       </w:r>
       <w:proofErr w:type="spellEnd"/>
       <w:r>
-        <w:t xml:space="preserve"> buffer called “keywords”.  These buffers are part of the LaTeX </w:t>
-      </w:r>
-      <w:proofErr w:type="spellStart"/>
-      <w:r>
-        <w:t>scontents</w:t>
-      </w:r>
-      <w:proofErr w:type="spellEnd"/>
-      <w:r>
-        <w:t xml:space="preserve"> package and allow contents to be stored and later retrieved.</w:t>
+        <w:t>”.</w:t>
       </w:r>
     </w:p>
     <w:tbl>
@@ -2272,6 +2373,122 @@
           <w:p>
             <w:pPr>
               <w:pStyle w:val="Computerexample"/>
+            </w:pPr>
+            <w:r>
+              <w:lastRenderedPageBreak/>
+              <w:t>\begin{</w:t>
+            </w:r>
+            <w:proofErr w:type="spellStart"/>
+            <w:r>
+              <w:t>scontents</w:t>
+            </w:r>
+            <w:proofErr w:type="spellEnd"/>
+            <w:r>
+              <w:t>}[store-</w:t>
+            </w:r>
+            <w:proofErr w:type="spellStart"/>
+            <w:r>
+              <w:t>env</w:t>
+            </w:r>
+            <w:proofErr w:type="spellEnd"/>
+            <w:r>
+              <w:t>=</w:t>
+            </w:r>
+            <w:proofErr w:type="spellStart"/>
+            <w:r>
+              <w:t>lang</w:t>
+            </w:r>
+            <w:proofErr w:type="spellEnd"/>
+            <w:r>
+              <w:t>]</w:t>
+            </w:r>
+          </w:p>
+          <w:p>
+            <w:pPr>
+              <w:pStyle w:val="Computerexample"/>
+            </w:pPr>
+            <w:proofErr w:type="spellStart"/>
+            <w:r>
+              <w:t>eng</w:t>
+            </w:r>
+            <w:proofErr w:type="spellEnd"/>
+          </w:p>
+          <w:p>
+            <w:pPr>
+              <w:pStyle w:val="Computerexample"/>
+            </w:pPr>
+            <w:r>
+              <w:t>\end{</w:t>
+            </w:r>
+            <w:proofErr w:type="spellStart"/>
+            <w:r>
+              <w:t>scontents</w:t>
+            </w:r>
+            <w:proofErr w:type="spellEnd"/>
+            <w:r>
+              <w:t>}</w:t>
+            </w:r>
+          </w:p>
+        </w:tc>
+      </w:tr>
+    </w:tbl>
+    <w:p>
+      <w:pPr>
+        <w:pStyle w:val="BodyText"/>
+      </w:pPr>
+      <w:r>
+        <w:t xml:space="preserve">The abstract itself is stored into </w:t>
+      </w:r>
+      <w:proofErr w:type="gramStart"/>
+      <w:r>
+        <w:t>an</w:t>
+      </w:r>
+      <w:proofErr w:type="gramEnd"/>
+      <w:r>
+        <w:t xml:space="preserve"> </w:t>
+      </w:r>
+      <w:proofErr w:type="spellStart"/>
+      <w:r>
+        <w:t>scontents</w:t>
+      </w:r>
+      <w:proofErr w:type="spellEnd"/>
+      <w:r>
+        <w:t xml:space="preserve"> buffer called “abstracts” and the keywords are stored in an </w:t>
+      </w:r>
+      <w:proofErr w:type="spellStart"/>
+      <w:r>
+        <w:t>scontents</w:t>
+      </w:r>
+      <w:proofErr w:type="spellEnd"/>
+      <w:r>
+        <w:t xml:space="preserve"> buffer called “keywords”.  These buffers are part of the LaTeX </w:t>
+      </w:r>
+      <w:proofErr w:type="spellStart"/>
+      <w:r>
+        <w:t>scontents</w:t>
+      </w:r>
+      <w:proofErr w:type="spellEnd"/>
+      <w:r>
+        <w:t xml:space="preserve"> package and allow contents to be stored and later retrieved.</w:t>
+      </w:r>
+    </w:p>
+    <w:tbl>
+      <w:tblPr>
+        <w:tblStyle w:val="TableGrid"/>
+        <w:tblW w:w="0" w:type="auto"/>
+        <w:tblLook w:val="04A0" w:firstRow="1" w:lastRow="0" w:firstColumn="1" w:lastColumn="0" w:noHBand="0" w:noVBand="1"/>
+      </w:tblPr>
+      <w:tblGrid>
+        <w:gridCol w:w="9289"/>
+      </w:tblGrid>
+      <w:tr>
+        <w:tc>
+          <w:tcPr>
+            <w:tcW w:w="9289" w:type="dxa"/>
+          </w:tcPr>
+          <w:p>
+            <w:pPr>
+              <w:pStyle w:val="Computerexample"/>
               <w:rPr>
                 <w:sz w:val="20"/>
               </w:rPr>
@@ -3216,14 +3433,27 @@
       <w:r>
         <w:t xml:space="preserve">Figure </w:t>
       </w:r>
-      <w:fldSimple w:instr=" SEQ Figure \* ARABIC ">
-        <w:r>
-          <w:rPr>
-            <w:noProof/>
-          </w:rPr>
-          <w:t>6</w:t>
-        </w:r>
-      </w:fldSimple>
+      <w:r>
+        <w:fldChar w:fldCharType="begin"/>
+      </w:r>
+      <w:r>
+        <w:instrText xml:space="preserve"> SEQ Figure \* ARABIC </w:instrText>
+      </w:r>
+      <w:r>
+        <w:fldChar w:fldCharType="separate"/>
+      </w:r>
+      <w:r>
+        <w:rPr>
+          <w:noProof/>
+        </w:rPr>
+        <w:t>7</w:t>
+      </w:r>
+      <w:r>
+        <w:rPr>
+          <w:noProof/>
+        </w:rPr>
+        <w:fldChar w:fldCharType="end"/>
+      </w:r>
       <w:bookmarkEnd w:id="6"/>
       <w:r>
         <w:t>: LaTeX to produce the English abstract</w:t>
@@ -3577,30 +3807,8 @@
             <w:r>
               <w:t>}</w:t>
             </w:r>
-          </w:p>
-          <w:p>
-            <w:pPr>
-              <w:pStyle w:val="Computerexample"/>
-            </w:pPr>
-            <w:r>
-              <w:t>%\</w:t>
-            </w:r>
-            <w:proofErr w:type="spellStart"/>
-            <w:r>
-              <w:t>getstored</w:t>
-            </w:r>
-            <w:proofErr w:type="spellEnd"/>
-            <w:r>
-              <w:t>[1]{</w:t>
-            </w:r>
-            <w:proofErr w:type="spellStart"/>
-            <w:r>
-              <w:t>swedishAbstract</w:t>
-            </w:r>
-            <w:proofErr w:type="spellEnd"/>
-            <w:r>
-              <w:t>}\par</w:t>
-            </w:r>
+            <w:bookmarkStart w:id="7" w:name="_GoBack"/>
+            <w:bookmarkEnd w:id="7"/>
           </w:p>
           <w:p>
             <w:pPr>
@@ -3702,19 +3910,32 @@
       <w:pPr>
         <w:pStyle w:val="Caption"/>
       </w:pPr>
-      <w:bookmarkStart w:id="7" w:name="_Ref71206717"/>
+      <w:bookmarkStart w:id="8" w:name="_Ref71206717"/>
       <w:r>
         <w:t xml:space="preserve">Figure </w:t>
       </w:r>
-      <w:fldSimple w:instr=" SEQ Figure \* ARABIC ">
-        <w:r>
-          <w:rPr>
-            <w:noProof/>
-          </w:rPr>
-          <w:t>7</w:t>
-        </w:r>
-      </w:fldSimple>
-      <w:bookmarkEnd w:id="7"/>
+      <w:r>
+        <w:fldChar w:fldCharType="begin"/>
+      </w:r>
+      <w:r>
+        <w:instrText xml:space="preserve"> SEQ Figure \* ARABIC </w:instrText>
+      </w:r>
+      <w:r>
+        <w:fldChar w:fldCharType="separate"/>
+      </w:r>
+      <w:r>
+        <w:rPr>
+          <w:noProof/>
+        </w:rPr>
+        <w:t>8</w:t>
+      </w:r>
+      <w:r>
+        <w:rPr>
+          <w:noProof/>
+        </w:rPr>
+        <w:fldChar w:fldCharType="end"/>
+      </w:r>
+      <w:bookmarkEnd w:id="8"/>
       <w:r>
         <w:t>: LaTeX input to produce the Swedish abstract</w:t>
       </w:r>
@@ -3758,7 +3979,7 @@
         <w:rPr>
           <w:noProof/>
         </w:rPr>
-        <w:t>8</w:t>
+        <w:t>9</w:t>
       </w:r>
       <w:r>
         <w:fldChar w:fldCharType="end"/>
@@ -3782,7 +4003,7 @@
         <w:rPr>
           <w:noProof/>
         </w:rPr>
-        <w:t>9</w:t>
+        <w:t>10</w:t>
       </w:r>
       <w:r>
         <w:fldChar w:fldCharType="end"/>
@@ -3861,7 +4082,7 @@
                           <pic:cNvPicPr/>
                         </pic:nvPicPr>
                         <pic:blipFill>
-                          <a:blip r:embed="rId10">
+                          <a:blip r:embed="rId12">
                             <a:extLst>
                               <a:ext uri="{28A0092B-C50C-407E-A947-70E740481C1C}">
                                 <a14:useLocalDpi xmlns:a14="http://schemas.microsoft.com/office/drawing/2010/main" val="0"/>
@@ -3895,19 +4116,32 @@
       <w:pPr>
         <w:pStyle w:val="Caption"/>
       </w:pPr>
-      <w:bookmarkStart w:id="8" w:name="_Ref71208081"/>
+      <w:bookmarkStart w:id="9" w:name="_Ref71208081"/>
       <w:r>
         <w:t xml:space="preserve">Figure </w:t>
       </w:r>
-      <w:fldSimple w:instr=" SEQ Figure \* ARABIC ">
-        <w:r>
-          <w:rPr>
-            <w:noProof/>
-          </w:rPr>
-          <w:t>8</w:t>
-        </w:r>
-      </w:fldSimple>
-      <w:bookmarkEnd w:id="8"/>
+      <w:r>
+        <w:fldChar w:fldCharType="begin"/>
+      </w:r>
+      <w:r>
+        <w:instrText xml:space="preserve"> SEQ Figure \* ARABIC </w:instrText>
+      </w:r>
+      <w:r>
+        <w:fldChar w:fldCharType="separate"/>
+      </w:r>
+      <w:r>
+        <w:rPr>
+          <w:noProof/>
+        </w:rPr>
+        <w:t>9</w:t>
+      </w:r>
+      <w:r>
+        <w:rPr>
+          <w:noProof/>
+        </w:rPr>
+        <w:fldChar w:fldCharType="end"/>
+      </w:r>
+      <w:bookmarkEnd w:id="9"/>
       <w:r>
         <w:t xml:space="preserve">: </w:t>
       </w:r>
@@ -3957,7 +4191,7 @@
                           <pic:cNvPicPr/>
                         </pic:nvPicPr>
                         <pic:blipFill>
-                          <a:blip r:embed="rId11">
+                          <a:blip r:embed="rId13">
                             <a:extLst>
                               <a:ext uri="{28A0092B-C50C-407E-A947-70E740481C1C}">
                                 <a14:useLocalDpi xmlns:a14="http://schemas.microsoft.com/office/drawing/2010/main" val="0"/>
@@ -3991,19 +4225,32 @@
       <w:pPr>
         <w:pStyle w:val="Caption"/>
       </w:pPr>
-      <w:bookmarkStart w:id="9" w:name="_Ref71208084"/>
+      <w:bookmarkStart w:id="10" w:name="_Ref71208084"/>
       <w:r>
         <w:t xml:space="preserve">Figure </w:t>
       </w:r>
-      <w:fldSimple w:instr=" SEQ Figure \* ARABIC ">
-        <w:r>
-          <w:rPr>
-            <w:noProof/>
-          </w:rPr>
-          <w:t>9</w:t>
-        </w:r>
-      </w:fldSimple>
-      <w:bookmarkEnd w:id="9"/>
+      <w:r>
+        <w:fldChar w:fldCharType="begin"/>
+      </w:r>
+      <w:r>
+        <w:instrText xml:space="preserve"> SEQ Figure \* ARABIC </w:instrText>
+      </w:r>
+      <w:r>
+        <w:fldChar w:fldCharType="separate"/>
+      </w:r>
+      <w:r>
+        <w:rPr>
+          <w:noProof/>
+        </w:rPr>
+        <w:t>10</w:t>
+      </w:r>
+      <w:r>
+        <w:rPr>
+          <w:noProof/>
+        </w:rPr>
+        <w:fldChar w:fldCharType="end"/>
+      </w:r>
+      <w:bookmarkEnd w:id="10"/>
       <w:r>
         <w:t xml:space="preserve">: </w:t>
       </w:r>
@@ -4100,7 +4347,7 @@
         <w:rPr>
           <w:noProof/>
         </w:rPr>
-        <w:t>10</w:t>
+        <w:t>11</w:t>
       </w:r>
       <w:r>
         <w:fldChar w:fldCharType="end"/>
@@ -4248,7 +4495,7 @@
         <w:rPr>
           <w:noProof/>
         </w:rPr>
-        <w:t>11</w:t>
+        <w:t>12</w:t>
       </w:r>
       <w:r>
         <w:fldChar w:fldCharType="end"/>
@@ -4501,19 +4748,32 @@
       <w:pPr>
         <w:pStyle w:val="Caption"/>
       </w:pPr>
-      <w:bookmarkStart w:id="10" w:name="_Ref71209313"/>
+      <w:bookmarkStart w:id="11" w:name="_Ref71209313"/>
       <w:r>
         <w:t xml:space="preserve">Figure </w:t>
       </w:r>
-      <w:fldSimple w:instr=" SEQ Figure \* ARABIC ">
-        <w:r>
-          <w:rPr>
-            <w:noProof/>
-          </w:rPr>
-          <w:t>10</w:t>
-        </w:r>
-      </w:fldSimple>
-      <w:bookmarkEnd w:id="10"/>
+      <w:r>
+        <w:fldChar w:fldCharType="begin"/>
+      </w:r>
+      <w:r>
+        <w:instrText xml:space="preserve"> SEQ Figure \* ARABIC </w:instrText>
+      </w:r>
+      <w:r>
+        <w:fldChar w:fldCharType="separate"/>
+      </w:r>
+      <w:r>
+        <w:rPr>
+          <w:noProof/>
+        </w:rPr>
+        <w:t>11</w:t>
+      </w:r>
+      <w:r>
+        <w:rPr>
+          <w:noProof/>
+        </w:rPr>
+        <w:fldChar w:fldCharType="end"/>
+      </w:r>
+      <w:bookmarkEnd w:id="11"/>
       <w:r>
         <w:t xml:space="preserve">: Code in </w:t>
       </w:r>
@@ -4561,7 +4821,7 @@
         <w:rPr>
           <w:noProof/>
         </w:rPr>
-        <w:t>11</w:t>
+        <w:t>12</w:t>
       </w:r>
       <w:r>
         <w:fldChar w:fldCharType="end"/>
@@ -4930,19 +5190,32 @@
       <w:pPr>
         <w:pStyle w:val="Caption"/>
       </w:pPr>
-      <w:bookmarkStart w:id="11" w:name="_Ref71209339"/>
+      <w:bookmarkStart w:id="12" w:name="_Ref71209339"/>
       <w:r>
         <w:t xml:space="preserve">Figure </w:t>
       </w:r>
-      <w:fldSimple w:instr=" SEQ Figure \* ARABIC ">
-        <w:r>
-          <w:rPr>
-            <w:noProof/>
-          </w:rPr>
-          <w:t>11</w:t>
-        </w:r>
-      </w:fldSimple>
-      <w:bookmarkEnd w:id="11"/>
+      <w:r>
+        <w:fldChar w:fldCharType="begin"/>
+      </w:r>
+      <w:r>
+        <w:instrText xml:space="preserve"> SEQ Figure \* ARABIC </w:instrText>
+      </w:r>
+      <w:r>
+        <w:fldChar w:fldCharType="separate"/>
+      </w:r>
+      <w:r>
+        <w:rPr>
+          <w:noProof/>
+        </w:rPr>
+        <w:t>12</w:t>
+      </w:r>
+      <w:r>
+        <w:rPr>
+          <w:noProof/>
+        </w:rPr>
+        <w:fldChar w:fldCharType="end"/>
+      </w:r>
+      <w:bookmarkEnd w:id="12"/>
       <w:r>
         <w:t>: Code in the document file to set up the command \</w:t>
       </w:r>
@@ -5008,7 +5281,7 @@
         <w:rPr>
           <w:noProof/>
         </w:rPr>
-        <w:t>12</w:t>
+        <w:t>13</w:t>
       </w:r>
       <w:r>
         <w:fldChar w:fldCharType="end"/>
@@ -5035,7 +5308,7 @@
         <w:rPr>
           <w:noProof/>
         </w:rPr>
-        <w:t>13</w:t>
+        <w:t>14</w:t>
       </w:r>
       <w:r>
         <w:fldChar w:fldCharType="end"/>
@@ -5089,19 +5362,32 @@
       <w:pPr>
         <w:pStyle w:val="Caption"/>
       </w:pPr>
-      <w:bookmarkStart w:id="12" w:name="_Ref71210076"/>
+      <w:bookmarkStart w:id="13" w:name="_Ref71210076"/>
       <w:r>
         <w:t xml:space="preserve">Figure </w:t>
       </w:r>
-      <w:fldSimple w:instr=" SEQ Figure \* ARABIC ">
-        <w:r>
-          <w:rPr>
-            <w:noProof/>
-          </w:rPr>
-          <w:t>12</w:t>
-        </w:r>
-      </w:fldSimple>
-      <w:bookmarkEnd w:id="12"/>
+      <w:r>
+        <w:fldChar w:fldCharType="begin"/>
+      </w:r>
+      <w:r>
+        <w:instrText xml:space="preserve"> SEQ Figure \* ARABIC </w:instrText>
+      </w:r>
+      <w:r>
+        <w:fldChar w:fldCharType="separate"/>
+      </w:r>
+      <w:r>
+        <w:rPr>
+          <w:noProof/>
+        </w:rPr>
+        <w:t>13</w:t>
+      </w:r>
+      <w:r>
+        <w:rPr>
+          <w:noProof/>
+        </w:rPr>
+        <w:fldChar w:fldCharType="end"/>
+      </w:r>
+      <w:bookmarkEnd w:id="13"/>
       <w:r>
         <w:t xml:space="preserve">: </w:t>
       </w:r>
@@ -6513,19 +6799,32 @@
       <w:pPr>
         <w:pStyle w:val="Caption"/>
       </w:pPr>
-      <w:bookmarkStart w:id="13" w:name="_Ref71214668"/>
+      <w:bookmarkStart w:id="14" w:name="_Ref71214668"/>
       <w:r>
         <w:t xml:space="preserve">Figure </w:t>
       </w:r>
-      <w:fldSimple w:instr=" SEQ Figure \* ARABIC ">
-        <w:r>
-          <w:rPr>
-            <w:noProof/>
-          </w:rPr>
-          <w:t>13</w:t>
-        </w:r>
-      </w:fldSimple>
-      <w:bookmarkEnd w:id="13"/>
+      <w:r>
+        <w:fldChar w:fldCharType="begin"/>
+      </w:r>
+      <w:r>
+        <w:instrText xml:space="preserve"> SEQ Figure \* ARABIC </w:instrText>
+      </w:r>
+      <w:r>
+        <w:fldChar w:fldCharType="separate"/>
+      </w:r>
+      <w:r>
+        <w:rPr>
+          <w:noProof/>
+        </w:rPr>
+        <w:t>14</w:t>
+      </w:r>
+      <w:r>
+        <w:rPr>
+          <w:noProof/>
+        </w:rPr>
+        <w:fldChar w:fldCharType="end"/>
+      </w:r>
+      <w:bookmarkEnd w:id="14"/>
       <w:r>
         <w:t xml:space="preserve">: Example </w:t>
       </w:r>
@@ -7268,14 +7567,27 @@
       <w:r>
         <w:t xml:space="preserve">Figure </w:t>
       </w:r>
-      <w:fldSimple w:instr=" SEQ Figure \* ARABIC ">
-        <w:r>
-          <w:rPr>
-            <w:noProof/>
-          </w:rPr>
-          <w:t>14</w:t>
-        </w:r>
-      </w:fldSimple>
+      <w:r>
+        <w:fldChar w:fldCharType="begin"/>
+      </w:r>
+      <w:r>
+        <w:instrText xml:space="preserve"> SEQ Figure \* ARABIC </w:instrText>
+      </w:r>
+      <w:r>
+        <w:fldChar w:fldCharType="separate"/>
+      </w:r>
+      <w:r>
+        <w:rPr>
+          <w:noProof/>
+        </w:rPr>
+        <w:t>15</w:t>
+      </w:r>
+      <w:r>
+        <w:rPr>
+          <w:noProof/>
+        </w:rPr>
+        <w:fldChar w:fldCharType="end"/>
+      </w:r>
       <w:r>
         <w:t xml:space="preserve">: The several outputs of </w:t>
       </w:r>
@@ -7315,7 +7627,7 @@
         <w:rPr>
           <w:noProof/>
         </w:rPr>
-        <w:t>15</w:t>
+        <w:t>16</w:t>
       </w:r>
       <w:r>
         <w:fldChar w:fldCharType="end"/>
@@ -7356,7 +7668,7 @@
         <w:rPr>
           <w:noProof/>
         </w:rPr>
-        <w:t>16</w:t>
+        <w:t>17</w:t>
       </w:r>
       <w:r>
         <w:fldChar w:fldCharType="end"/>
@@ -7410,19 +7722,32 @@
       <w:pPr>
         <w:pStyle w:val="Caption"/>
       </w:pPr>
-      <w:bookmarkStart w:id="14" w:name="_Ref71211225"/>
+      <w:bookmarkStart w:id="15" w:name="_Ref71211225"/>
       <w:r>
         <w:t xml:space="preserve">Figure </w:t>
       </w:r>
-      <w:fldSimple w:instr=" SEQ Figure \* ARABIC ">
-        <w:r>
-          <w:rPr>
-            <w:noProof/>
-          </w:rPr>
-          <w:t>15</w:t>
-        </w:r>
-      </w:fldSimple>
-      <w:bookmarkEnd w:id="14"/>
+      <w:r>
+        <w:fldChar w:fldCharType="begin"/>
+      </w:r>
+      <w:r>
+        <w:instrText xml:space="preserve"> SEQ Figure \* ARABIC </w:instrText>
+      </w:r>
+      <w:r>
+        <w:fldChar w:fldCharType="separate"/>
+      </w:r>
+      <w:r>
+        <w:rPr>
+          <w:noProof/>
+        </w:rPr>
+        <w:t>16</w:t>
+      </w:r>
+      <w:r>
+        <w:rPr>
+          <w:noProof/>
+        </w:rPr>
+        <w:fldChar w:fldCharType="end"/>
+      </w:r>
+      <w:bookmarkEnd w:id="15"/>
       <w:r>
         <w:t>: Funning JSON_to_calendar.py to produce all three outputs</w:t>
       </w:r>
@@ -7467,7 +7792,7 @@
                           <pic:cNvPicPr/>
                         </pic:nvPicPr>
                         <pic:blipFill>
-                          <a:blip r:embed="rId12">
+                          <a:blip r:embed="rId14">
                             <a:extLst>
                               <a:ext uri="{28A0092B-C50C-407E-A947-70E740481C1C}">
                                 <a14:useLocalDpi xmlns:a14="http://schemas.microsoft.com/office/drawing/2010/main" val="0"/>
@@ -7501,19 +7826,32 @@
       <w:pPr>
         <w:pStyle w:val="Caption"/>
       </w:pPr>
-      <w:bookmarkStart w:id="15" w:name="_Ref71211303"/>
+      <w:bookmarkStart w:id="16" w:name="_Ref71211303"/>
       <w:r>
         <w:t xml:space="preserve">Figure </w:t>
       </w:r>
-      <w:fldSimple w:instr=" SEQ Figure \* ARABIC ">
-        <w:r>
-          <w:rPr>
-            <w:noProof/>
-          </w:rPr>
-          <w:t>16</w:t>
-        </w:r>
-      </w:fldSimple>
-      <w:bookmarkEnd w:id="15"/>
+      <w:r>
+        <w:fldChar w:fldCharType="begin"/>
+      </w:r>
+      <w:r>
+        <w:instrText xml:space="preserve"> SEQ Figure \* ARABIC </w:instrText>
+      </w:r>
+      <w:r>
+        <w:fldChar w:fldCharType="separate"/>
+      </w:r>
+      <w:r>
+        <w:rPr>
+          <w:noProof/>
+        </w:rPr>
+        <w:t>17</w:t>
+      </w:r>
+      <w:r>
+        <w:rPr>
+          <w:noProof/>
+        </w:rPr>
+        <w:fldChar w:fldCharType="end"/>
+      </w:r>
+      <w:bookmarkEnd w:id="16"/>
       <w:r>
         <w:t>: Canvas course announcement</w:t>
       </w:r>
@@ -7539,7 +7877,7 @@
         <w:rPr>
           <w:noProof/>
         </w:rPr>
-        <w:t>16</w:t>
+        <w:t>17</w:t>
       </w:r>
       <w:r>
         <w:fldChar w:fldCharType="end"/>
@@ -7563,7 +7901,7 @@
         <w:rPr>
           <w:noProof/>
         </w:rPr>
-        <w:t>17</w:t>
+        <w:t>18</w:t>
       </w:r>
       <w:r>
         <w:fldChar w:fldCharType="end"/>
@@ -7610,7 +7948,7 @@
                           <pic:cNvPicPr/>
                         </pic:nvPicPr>
                         <pic:blipFill>
-                          <a:blip r:embed="rId13">
+                          <a:blip r:embed="rId15">
                             <a:extLst>
                               <a:ext uri="{28A0092B-C50C-407E-A947-70E740481C1C}">
                                 <a14:useLocalDpi xmlns:a14="http://schemas.microsoft.com/office/drawing/2010/main" val="0"/>
@@ -7644,19 +7982,32 @@
       <w:pPr>
         <w:pStyle w:val="Caption"/>
       </w:pPr>
-      <w:bookmarkStart w:id="16" w:name="_Ref71211615"/>
+      <w:bookmarkStart w:id="17" w:name="_Ref71211615"/>
       <w:r>
         <w:t xml:space="preserve">Figure </w:t>
       </w:r>
-      <w:fldSimple w:instr=" SEQ Figure \* ARABIC ">
-        <w:r>
-          <w:rPr>
-            <w:noProof/>
-          </w:rPr>
-          <w:t>17</w:t>
-        </w:r>
-      </w:fldSimple>
-      <w:bookmarkEnd w:id="16"/>
+      <w:r>
+        <w:fldChar w:fldCharType="begin"/>
+      </w:r>
+      <w:r>
+        <w:instrText xml:space="preserve"> SEQ Figure \* ARABIC </w:instrText>
+      </w:r>
+      <w:r>
+        <w:fldChar w:fldCharType="separate"/>
+      </w:r>
+      <w:r>
+        <w:rPr>
+          <w:noProof/>
+        </w:rPr>
+        <w:t>18</w:t>
+      </w:r>
+      <w:r>
+        <w:rPr>
+          <w:noProof/>
+        </w:rPr>
+        <w:fldChar w:fldCharType="end"/>
+      </w:r>
+      <w:bookmarkEnd w:id="17"/>
       <w:r>
         <w:t>: A course event in the Canvas calendar (the figure is zoomed in on 15 March 2021</w:t>
       </w:r>
@@ -7700,7 +8051,7 @@
                           <pic:cNvPicPr/>
                         </pic:nvPicPr>
                         <pic:blipFill>
-                          <a:blip r:embed="rId14">
+                          <a:blip r:embed="rId16">
                             <a:extLst>
                               <a:ext uri="{28A0092B-C50C-407E-A947-70E740481C1C}">
                                 <a14:useLocalDpi xmlns:a14="http://schemas.microsoft.com/office/drawing/2010/main" val="0"/>
@@ -7737,14 +8088,27 @@
       <w:r>
         <w:t xml:space="preserve">Figure </w:t>
       </w:r>
-      <w:fldSimple w:instr=" SEQ Figure \* ARABIC ">
-        <w:r>
-          <w:rPr>
-            <w:noProof/>
-          </w:rPr>
-          <w:t>18</w:t>
-        </w:r>
-      </w:fldSimple>
+      <w:r>
+        <w:fldChar w:fldCharType="begin"/>
+      </w:r>
+      <w:r>
+        <w:instrText xml:space="preserve"> SEQ Figure \* ARABIC </w:instrText>
+      </w:r>
+      <w:r>
+        <w:fldChar w:fldCharType="separate"/>
+      </w:r>
+      <w:r>
+        <w:rPr>
+          <w:noProof/>
+        </w:rPr>
+        <w:t>19</w:t>
+      </w:r>
+      <w:r>
+        <w:rPr>
+          <w:noProof/>
+        </w:rPr>
+        <w:fldChar w:fldCharType="end"/>
+      </w:r>
       <w:r>
         <w:t>: Zoomed view of the opened Canvas calendar event</w:t>
       </w:r>
@@ -7804,7 +8168,7 @@
         <w:rPr>
           <w:noProof/>
         </w:rPr>
-        <w:t>20</w:t>
+        <w:t>21</w:t>
       </w:r>
       <w:r>
         <w:fldChar w:fldCharType="end"/>
@@ -7828,7 +8192,7 @@
         <w:rPr>
           <w:noProof/>
         </w:rPr>
-        <w:t>21</w:t>
+        <w:t>22</w:t>
       </w:r>
       <w:r>
         <w:fldChar w:fldCharType="end"/>
@@ -7897,7 +8261,7 @@
                           <pic:cNvPicPr/>
                         </pic:nvPicPr>
                         <pic:blipFill rotWithShape="1">
-                          <a:blip r:embed="rId15" cstate="print">
+                          <a:blip r:embed="rId17" cstate="print">
                             <a:extLst>
                               <a:ext uri="{28A0092B-C50C-407E-A947-70E740481C1C}">
                                 <a14:useLocalDpi xmlns:a14="http://schemas.microsoft.com/office/drawing/2010/main" val="0"/>
@@ -7941,14 +8305,27 @@
       <w:r>
         <w:t xml:space="preserve">Figure </w:t>
       </w:r>
-      <w:fldSimple w:instr=" SEQ Figure \* ARABIC ">
-        <w:r>
-          <w:rPr>
-            <w:noProof/>
-          </w:rPr>
-          <w:t>19</w:t>
-        </w:r>
-      </w:fldSimple>
+      <w:r>
+        <w:fldChar w:fldCharType="begin"/>
+      </w:r>
+      <w:r>
+        <w:instrText xml:space="preserve"> SEQ Figure \* ARABIC </w:instrText>
+      </w:r>
+      <w:r>
+        <w:fldChar w:fldCharType="separate"/>
+      </w:r>
+      <w:r>
+        <w:rPr>
+          <w:noProof/>
+        </w:rPr>
+        <w:t>20</w:t>
+      </w:r>
+      <w:r>
+        <w:rPr>
+          <w:noProof/>
+        </w:rPr>
+        <w:fldChar w:fldCharType="end"/>
+      </w:r>
       <w:r>
         <w:t>: KTH’s Cortina calendar showing two degree project events</w:t>
       </w:r>
@@ -8009,7 +8386,7 @@
                           <pic:cNvPicPr/>
                         </pic:nvPicPr>
                         <pic:blipFill rotWithShape="1">
-                          <a:blip r:embed="rId16" cstate="print">
+                          <a:blip r:embed="rId18" cstate="print">
                             <a:extLst>
                               <a:ext uri="{28A0092B-C50C-407E-A947-70E740481C1C}">
                                 <a14:useLocalDpi xmlns:a14="http://schemas.microsoft.com/office/drawing/2010/main" val="0"/>
@@ -8056,19 +8433,32 @@
       <w:pPr>
         <w:pStyle w:val="Caption"/>
       </w:pPr>
-      <w:bookmarkStart w:id="17" w:name="_Ref71211995"/>
+      <w:bookmarkStart w:id="18" w:name="_Ref71211995"/>
       <w:r>
         <w:t xml:space="preserve">Figure </w:t>
       </w:r>
-      <w:fldSimple w:instr=" SEQ Figure \* ARABIC ">
-        <w:r>
-          <w:rPr>
-            <w:noProof/>
-          </w:rPr>
-          <w:t>20</w:t>
-        </w:r>
-      </w:fldSimple>
-      <w:bookmarkEnd w:id="17"/>
+      <w:r>
+        <w:fldChar w:fldCharType="begin"/>
+      </w:r>
+      <w:r>
+        <w:instrText xml:space="preserve"> SEQ Figure \* ARABIC </w:instrText>
+      </w:r>
+      <w:r>
+        <w:fldChar w:fldCharType="separate"/>
+      </w:r>
+      <w:r>
+        <w:rPr>
+          <w:noProof/>
+        </w:rPr>
+        <w:t>21</w:t>
+      </w:r>
+      <w:r>
+        <w:rPr>
+          <w:noProof/>
+        </w:rPr>
+        <w:fldChar w:fldCharType="end"/>
+      </w:r>
+      <w:bookmarkEnd w:id="18"/>
       <w:r>
         <w:t>: English version of the calendar</w:t>
       </w:r>
@@ -8128,7 +8518,7 @@
                           <pic:cNvPicPr/>
                         </pic:nvPicPr>
                         <pic:blipFill rotWithShape="1">
-                          <a:blip r:embed="rId17" cstate="print">
+                          <a:blip r:embed="rId19" cstate="print">
                             <a:extLst>
                               <a:ext uri="{28A0092B-C50C-407E-A947-70E740481C1C}">
                                 <a14:useLocalDpi xmlns:a14="http://schemas.microsoft.com/office/drawing/2010/main" val="0"/>
@@ -8175,19 +8565,32 @@
       <w:pPr>
         <w:pStyle w:val="Caption"/>
       </w:pPr>
-      <w:bookmarkStart w:id="18" w:name="_Ref71211997"/>
+      <w:bookmarkStart w:id="19" w:name="_Ref71211997"/>
       <w:r>
         <w:t xml:space="preserve">Figure </w:t>
       </w:r>
-      <w:fldSimple w:instr=" SEQ Figure \* ARABIC ">
-        <w:r>
-          <w:rPr>
-            <w:noProof/>
-          </w:rPr>
-          <w:t>21</w:t>
-        </w:r>
-      </w:fldSimple>
-      <w:bookmarkEnd w:id="18"/>
+      <w:r>
+        <w:fldChar w:fldCharType="begin"/>
+      </w:r>
+      <w:r>
+        <w:instrText xml:space="preserve"> SEQ Figure \* ARABIC </w:instrText>
+      </w:r>
+      <w:r>
+        <w:fldChar w:fldCharType="separate"/>
+      </w:r>
+      <w:r>
+        <w:rPr>
+          <w:noProof/>
+        </w:rPr>
+        <w:t>22</w:t>
+      </w:r>
+      <w:r>
+        <w:rPr>
+          <w:noProof/>
+        </w:rPr>
+        <w:fldChar w:fldCharType="end"/>
+      </w:r>
+      <w:bookmarkEnd w:id="19"/>
       <w:r>
         <w:t>: Swedish version of the calendar event</w:t>
       </w:r>
@@ -8212,7 +8615,7 @@
         <w:rPr>
           <w:noProof/>
         </w:rPr>
-        <w:t>22</w:t>
+        <w:t>23</w:t>
       </w:r>
       <w:r>
         <w:fldChar w:fldCharType="end"/>
@@ -9474,19 +9877,32 @@
       <w:pPr>
         <w:pStyle w:val="Caption"/>
       </w:pPr>
-      <w:bookmarkStart w:id="19" w:name="_Ref71212864"/>
+      <w:bookmarkStart w:id="20" w:name="_Ref71212864"/>
       <w:r>
         <w:t xml:space="preserve">Figure </w:t>
       </w:r>
-      <w:fldSimple w:instr=" SEQ Figure \* ARABIC ">
-        <w:r>
-          <w:rPr>
-            <w:noProof/>
-          </w:rPr>
-          <w:t>22</w:t>
-        </w:r>
-      </w:fldSimple>
-      <w:bookmarkEnd w:id="19"/>
+      <w:r>
+        <w:fldChar w:fldCharType="begin"/>
+      </w:r>
+      <w:r>
+        <w:instrText xml:space="preserve"> SEQ Figure \* ARABIC </w:instrText>
+      </w:r>
+      <w:r>
+        <w:fldChar w:fldCharType="separate"/>
+      </w:r>
+      <w:r>
+        <w:rPr>
+          <w:noProof/>
+        </w:rPr>
+        <w:t>23</w:t>
+      </w:r>
+      <w:r>
+        <w:rPr>
+          <w:noProof/>
+        </w:rPr>
+        <w:fldChar w:fldCharType="end"/>
+      </w:r>
+      <w:bookmarkEnd w:id="20"/>
       <w:r>
         <w:t>: Response from the KTH Cortina API</w:t>
       </w:r>
@@ -9621,7 +10037,7 @@
         <w:rPr>
           <w:noProof/>
         </w:rPr>
-        <w:t>23</w:t>
+        <w:t>24</w:t>
       </w:r>
       <w:r>
         <w:fldChar w:fldCharType="end"/>
@@ -11098,19 +11514,32 @@
       <w:pPr>
         <w:pStyle w:val="Caption"/>
       </w:pPr>
-      <w:bookmarkStart w:id="20" w:name="_Ref71213479"/>
+      <w:bookmarkStart w:id="21" w:name="_Ref71213479"/>
       <w:r>
         <w:t xml:space="preserve">Figure </w:t>
       </w:r>
-      <w:fldSimple w:instr=" SEQ Figure \* ARABIC ">
-        <w:r>
-          <w:rPr>
-            <w:noProof/>
-          </w:rPr>
-          <w:t>23</w:t>
-        </w:r>
-      </w:fldSimple>
-      <w:bookmarkEnd w:id="20"/>
+      <w:r>
+        <w:fldChar w:fldCharType="begin"/>
+      </w:r>
+      <w:r>
+        <w:instrText xml:space="preserve"> SEQ Figure \* ARABIC </w:instrText>
+      </w:r>
+      <w:r>
+        <w:fldChar w:fldCharType="separate"/>
+      </w:r>
+      <w:r>
+        <w:rPr>
+          <w:noProof/>
+        </w:rPr>
+        <w:t>24</w:t>
+      </w:r>
+      <w:r>
+        <w:rPr>
+          <w:noProof/>
+        </w:rPr>
+        <w:fldChar w:fldCharType="end"/>
+      </w:r>
+      <w:bookmarkEnd w:id="21"/>
       <w:r>
         <w:t xml:space="preserve">: Several possible inputs to </w:t>
       </w:r>
@@ -11153,7 +11582,7 @@
       <w:r>
         <w:t xml:space="preserve"> </w:t>
       </w:r>
-      <w:hyperlink r:id="rId18" w:history="1">
+      <w:hyperlink r:id="rId20" w:history="1">
         <w:r>
           <w:rPr>
             <w:rStyle w:val="Hyperlink"/>
@@ -11180,8 +11609,8 @@
       </w:r>
     </w:p>
     <w:sectPr>
-      <w:headerReference w:type="default" r:id="rId19"/>
-      <w:footerReference w:type="default" r:id="rId20"/>
+      <w:headerReference w:type="default" r:id="rId21"/>
+      <w:footerReference w:type="default" r:id="rId22"/>
       <w:footnotePr>
         <w:numFmt w:val="chicago"/>
         <w:numRestart w:val="eachPage"/>
@@ -11254,7 +11683,7 @@
           <w:rPr>
             <w:noProof/>
           </w:rPr>
-          <w:t>18</w:t>
+          <w:t>19</w:t>
         </w:r>
         <w:r>
           <w:rPr>
@@ -11326,7 +11755,10 @@
       </w:tabs>
     </w:pPr>
     <w:r>
-      <w:t>2021-05-06</w:t>
+      <w:t>2021-05-0</w:t>
+    </w:r>
+    <w:r>
+      <w:t>7</w:t>
     </w:r>
     <w:r>
       <w:tab/>
@@ -14270,7 +14702,7 @@
   <a:extraClrSchemeLst/>
   <a:extLst>
     <a:ext uri="{05A4C25C-085E-4340-85A3-A5531E510DB2}">
-      <thm15:themeFamily xmlns="" xmlns:thm15="http://schemas.microsoft.com/office/thememl/2012/main" name="Office Theme" id="{62F939B6-93AF-4DB8-9C6B-D6C7DFDC589F}" vid="{4A3C46E8-61CC-4603-A589-7422A47A8E4A}"/>
+      <thm15:themeFamily xmlns:thm15="http://schemas.microsoft.com/office/thememl/2012/main" xmlns="" name="Office Theme" id="{62F939B6-93AF-4DB8-9C6B-D6C7DFDC589F}" vid="{4A3C46E8-61CC-4603-A589-7422A47A8E4A}"/>
     </a:ext>
   </a:extLst>
 </a:theme>
@@ -14281,7 +14713,7 @@
 </file>
 
 <file path=customXml/itemProps1.xml><?xml version="1.0" encoding="utf-8"?>
-<ds:datastoreItem xmlns:ds="http://schemas.openxmlformats.org/officeDocument/2006/customXml" ds:itemID="{08247C62-EB42-4785-AC5D-92F4EB76F062}">
+<ds:datastoreItem xmlns:ds="http://schemas.openxmlformats.org/officeDocument/2006/customXml" ds:itemID="{9FAA223B-D120-45BA-9127-867E659DF59D}">
   <ds:schemaRefs>
     <ds:schemaRef ds:uri="http://schemas.openxmlformats.org/officeDocument/2006/bibliography"/>
   </ds:schemaRefs>

</xml_diff>

<commit_message>
Added a bit to handle the case where the user does not have a applicaiton key for Cortina. Also update the documentation.
</commit_message>
<xml_diff>
--- a/Posting_degree_project_calendar_events.docx
+++ b/Posting_degree_project_calendar_events.docx
@@ -559,14 +559,27 @@
       <w:r>
         <w:t xml:space="preserve">Figure </w:t>
       </w:r>
-      <w:fldSimple w:instr=" SEQ Figure \* ARABIC ">
-        <w:r>
-          <w:rPr>
-            <w:noProof/>
-          </w:rPr>
-          <w:t>1</w:t>
-        </w:r>
-      </w:fldSimple>
+      <w:r>
+        <w:fldChar w:fldCharType="begin"/>
+      </w:r>
+      <w:r>
+        <w:instrText xml:space="preserve"> SEQ Figure \* ARABIC </w:instrText>
+      </w:r>
+      <w:r>
+        <w:fldChar w:fldCharType="separate"/>
+      </w:r>
+      <w:r>
+        <w:rPr>
+          <w:noProof/>
+        </w:rPr>
+        <w:t>1</w:t>
+      </w:r>
+      <w:r>
+        <w:rPr>
+          <w:noProof/>
+        </w:rPr>
+        <w:fldChar w:fldCharType="end"/>
+      </w:r>
       <w:bookmarkEnd w:id="0"/>
       <w:r>
         <w:t xml:space="preserve">: </w:t>
@@ -1095,14 +1108,27 @@
       <w:r>
         <w:t xml:space="preserve">Figure </w:t>
       </w:r>
-      <w:fldSimple w:instr=" SEQ Figure \* ARABIC ">
-        <w:r>
-          <w:rPr>
-            <w:noProof/>
-          </w:rPr>
-          <w:t>2</w:t>
-        </w:r>
-      </w:fldSimple>
+      <w:r>
+        <w:fldChar w:fldCharType="begin"/>
+      </w:r>
+      <w:r>
+        <w:instrText xml:space="preserve"> SEQ Figure \* ARABIC </w:instrText>
+      </w:r>
+      <w:r>
+        <w:fldChar w:fldCharType="separate"/>
+      </w:r>
+      <w:r>
+        <w:rPr>
+          <w:noProof/>
+        </w:rPr>
+        <w:t>2</w:t>
+      </w:r>
+      <w:r>
+        <w:rPr>
+          <w:noProof/>
+        </w:rPr>
+        <w:fldChar w:fldCharType="end"/>
+      </w:r>
       <w:bookmarkEnd w:id="1"/>
       <w:r>
         <w:t xml:space="preserve">: </w:t>
@@ -1639,14 +1665,27 @@
       <w:r>
         <w:t xml:space="preserve">Figure </w:t>
       </w:r>
-      <w:fldSimple w:instr=" SEQ Figure \* ARABIC ">
-        <w:r>
-          <w:rPr>
-            <w:noProof/>
-          </w:rPr>
-          <w:t>3</w:t>
-        </w:r>
-      </w:fldSimple>
+      <w:r>
+        <w:fldChar w:fldCharType="begin"/>
+      </w:r>
+      <w:r>
+        <w:instrText xml:space="preserve"> SEQ Figure \* ARABIC </w:instrText>
+      </w:r>
+      <w:r>
+        <w:fldChar w:fldCharType="separate"/>
+      </w:r>
+      <w:r>
+        <w:rPr>
+          <w:noProof/>
+        </w:rPr>
+        <w:t>3</w:t>
+      </w:r>
+      <w:r>
+        <w:rPr>
+          <w:noProof/>
+        </w:rPr>
+        <w:fldChar w:fldCharType="end"/>
+      </w:r>
       <w:bookmarkEnd w:id="2"/>
       <w:r>
         <w:t>: Supervisors and examiner information</w:t>
@@ -1801,14 +1840,27 @@
       <w:r>
         <w:t xml:space="preserve">Figure </w:t>
       </w:r>
-      <w:fldSimple w:instr=" SEQ Figure \* ARABIC ">
-        <w:r>
-          <w:rPr>
-            <w:noProof/>
-          </w:rPr>
-          <w:t>4</w:t>
-        </w:r>
-      </w:fldSimple>
+      <w:r>
+        <w:fldChar w:fldCharType="begin"/>
+      </w:r>
+      <w:r>
+        <w:instrText xml:space="preserve"> SEQ Figure \* ARABIC </w:instrText>
+      </w:r>
+      <w:r>
+        <w:fldChar w:fldCharType="separate"/>
+      </w:r>
+      <w:r>
+        <w:rPr>
+          <w:noProof/>
+        </w:rPr>
+        <w:t>4</w:t>
+      </w:r>
+      <w:r>
+        <w:rPr>
+          <w:noProof/>
+        </w:rPr>
+        <w:fldChar w:fldCharType="end"/>
+      </w:r>
       <w:bookmarkEnd w:id="3"/>
       <w:r>
         <w:t>: Information about where the thesis is taking place</w:t>
@@ -2022,14 +2074,27 @@
       <w:r>
         <w:t xml:space="preserve">Figure </w:t>
       </w:r>
-      <w:fldSimple w:instr=" SEQ Figure \* ARABIC ">
-        <w:r>
-          <w:rPr>
-            <w:noProof/>
-          </w:rPr>
-          <w:t>5</w:t>
-        </w:r>
-      </w:fldSimple>
+      <w:r>
+        <w:fldChar w:fldCharType="begin"/>
+      </w:r>
+      <w:r>
+        <w:instrText xml:space="preserve"> SEQ Figure \* ARABIC </w:instrText>
+      </w:r>
+      <w:r>
+        <w:fldChar w:fldCharType="separate"/>
+      </w:r>
+      <w:r>
+        <w:rPr>
+          <w:noProof/>
+        </w:rPr>
+        <w:t>5</w:t>
+      </w:r>
+      <w:r>
+        <w:rPr>
+          <w:noProof/>
+        </w:rPr>
+        <w:fldChar w:fldCharType="end"/>
+      </w:r>
       <w:bookmarkEnd w:id="4"/>
       <w:r>
         <w:t xml:space="preserve">: </w:t>
@@ -2133,14 +2198,27 @@
       <w:r>
         <w:t xml:space="preserve">Figure </w:t>
       </w:r>
-      <w:fldSimple w:instr=" SEQ Figure \* ARABIC ">
-        <w:r>
-          <w:rPr>
-            <w:noProof/>
-          </w:rPr>
-          <w:t>6</w:t>
-        </w:r>
-      </w:fldSimple>
+      <w:r>
+        <w:fldChar w:fldCharType="begin"/>
+      </w:r>
+      <w:r>
+        <w:instrText xml:space="preserve"> SEQ Figure \* ARABIC </w:instrText>
+      </w:r>
+      <w:r>
+        <w:fldChar w:fldCharType="separate"/>
+      </w:r>
+      <w:r>
+        <w:rPr>
+          <w:noProof/>
+        </w:rPr>
+        <w:t>6</w:t>
+      </w:r>
+      <w:r>
+        <w:rPr>
+          <w:noProof/>
+        </w:rPr>
+        <w:fldChar w:fldCharType="end"/>
+      </w:r>
       <w:bookmarkEnd w:id="5"/>
       <w:r>
         <w:t>: Information relevant to the oral presentation (both the location and the opponent or opponents)</w:t>
@@ -3331,14 +3409,30 @@
       <w:r>
         <w:t xml:space="preserve">Figure </w:t>
       </w:r>
-      <w:fldSimple w:instr=" SEQ Figure \* ARABIC ">
-        <w:r>
-          <w:rPr>
-            <w:noProof/>
-          </w:rPr>
-          <w:t>7</w:t>
-        </w:r>
-      </w:fldSimple>
+      <w:r>
+        <w:fldChar w:fldCharType="begin"/>
+      </w:r>
+      <w:r>
+        <w:instrText xml:space="preserve"> SEQ F</w:instrText>
+      </w:r>
+      <w:r>
+        <w:instrText xml:space="preserve">igure \* ARABIC </w:instrText>
+      </w:r>
+      <w:r>
+        <w:fldChar w:fldCharType="separate"/>
+      </w:r>
+      <w:r>
+        <w:rPr>
+          <w:noProof/>
+        </w:rPr>
+        <w:t>7</w:t>
+      </w:r>
+      <w:r>
+        <w:rPr>
+          <w:noProof/>
+        </w:rPr>
+        <w:fldChar w:fldCharType="end"/>
+      </w:r>
       <w:bookmarkEnd w:id="6"/>
       <w:r>
         <w:t>: LaTeX to produce the English abstract</w:t>
@@ -3797,14 +3891,27 @@
       <w:r>
         <w:t xml:space="preserve">Figure </w:t>
       </w:r>
-      <w:fldSimple w:instr=" SEQ Figure \* ARABIC ">
-        <w:r>
-          <w:rPr>
-            <w:noProof/>
-          </w:rPr>
-          <w:t>8</w:t>
-        </w:r>
-      </w:fldSimple>
+      <w:r>
+        <w:fldChar w:fldCharType="begin"/>
+      </w:r>
+      <w:r>
+        <w:instrText xml:space="preserve"> SEQ Figure \* ARABIC </w:instrText>
+      </w:r>
+      <w:r>
+        <w:fldChar w:fldCharType="separate"/>
+      </w:r>
+      <w:r>
+        <w:rPr>
+          <w:noProof/>
+        </w:rPr>
+        <w:t>8</w:t>
+      </w:r>
+      <w:r>
+        <w:rPr>
+          <w:noProof/>
+        </w:rPr>
+        <w:fldChar w:fldCharType="end"/>
+      </w:r>
       <w:bookmarkEnd w:id="7"/>
       <w:r>
         <w:t>: LaTeX input to produce the Swedish abstract</w:t>
@@ -3990,14 +4097,30 @@
       <w:r>
         <w:t xml:space="preserve">Figure </w:t>
       </w:r>
-      <w:fldSimple w:instr=" SEQ Figure \* ARABIC ">
-        <w:r>
-          <w:rPr>
-            <w:noProof/>
-          </w:rPr>
-          <w:t>9</w:t>
-        </w:r>
-      </w:fldSimple>
+      <w:r>
+        <w:fldChar w:fldCharType="begin"/>
+      </w:r>
+      <w:r>
+        <w:instrText xml:space="preserve"> S</w:instrText>
+      </w:r>
+      <w:r>
+        <w:instrText xml:space="preserve">EQ Figure \* ARABIC </w:instrText>
+      </w:r>
+      <w:r>
+        <w:fldChar w:fldCharType="separate"/>
+      </w:r>
+      <w:r>
+        <w:rPr>
+          <w:noProof/>
+        </w:rPr>
+        <w:t>9</w:t>
+      </w:r>
+      <w:r>
+        <w:rPr>
+          <w:noProof/>
+        </w:rPr>
+        <w:fldChar w:fldCharType="end"/>
+      </w:r>
       <w:bookmarkEnd w:id="8"/>
       <w:r>
         <w:t xml:space="preserve">: </w:t>
@@ -4086,14 +4209,27 @@
       <w:r>
         <w:t xml:space="preserve">Figure </w:t>
       </w:r>
-      <w:fldSimple w:instr=" SEQ Figure \* ARABIC ">
-        <w:r>
-          <w:rPr>
-            <w:noProof/>
-          </w:rPr>
-          <w:t>10</w:t>
-        </w:r>
-      </w:fldSimple>
+      <w:r>
+        <w:fldChar w:fldCharType="begin"/>
+      </w:r>
+      <w:r>
+        <w:instrText xml:space="preserve"> SEQ Figure \* ARABIC </w:instrText>
+      </w:r>
+      <w:r>
+        <w:fldChar w:fldCharType="separate"/>
+      </w:r>
+      <w:r>
+        <w:rPr>
+          <w:noProof/>
+        </w:rPr>
+        <w:t>10</w:t>
+      </w:r>
+      <w:r>
+        <w:rPr>
+          <w:noProof/>
+        </w:rPr>
+        <w:fldChar w:fldCharType="end"/>
+      </w:r>
       <w:bookmarkEnd w:id="9"/>
       <w:r>
         <w:t xml:space="preserve">: </w:t>
@@ -4596,14 +4732,27 @@
       <w:r>
         <w:t xml:space="preserve">Figure </w:t>
       </w:r>
-      <w:fldSimple w:instr=" SEQ Figure \* ARABIC ">
-        <w:r>
-          <w:rPr>
-            <w:noProof/>
-          </w:rPr>
-          <w:t>11</w:t>
-        </w:r>
-      </w:fldSimple>
+      <w:r>
+        <w:fldChar w:fldCharType="begin"/>
+      </w:r>
+      <w:r>
+        <w:instrText xml:space="preserve"> SEQ Figure \* ARABIC </w:instrText>
+      </w:r>
+      <w:r>
+        <w:fldChar w:fldCharType="separate"/>
+      </w:r>
+      <w:r>
+        <w:rPr>
+          <w:noProof/>
+        </w:rPr>
+        <w:t>11</w:t>
+      </w:r>
+      <w:r>
+        <w:rPr>
+          <w:noProof/>
+        </w:rPr>
+        <w:fldChar w:fldCharType="end"/>
+      </w:r>
       <w:bookmarkEnd w:id="10"/>
       <w:r>
         <w:t xml:space="preserve">: Code in </w:t>
@@ -5023,14 +5172,27 @@
       <w:r>
         <w:t xml:space="preserve">Figure </w:t>
       </w:r>
-      <w:fldSimple w:instr=" SEQ Figure \* ARABIC ">
-        <w:r>
-          <w:rPr>
-            <w:noProof/>
-          </w:rPr>
-          <w:t>12</w:t>
-        </w:r>
-      </w:fldSimple>
+      <w:r>
+        <w:fldChar w:fldCharType="begin"/>
+      </w:r>
+      <w:r>
+        <w:instrText xml:space="preserve"> SEQ Figure \* ARABIC </w:instrText>
+      </w:r>
+      <w:r>
+        <w:fldChar w:fldCharType="separate"/>
+      </w:r>
+      <w:r>
+        <w:rPr>
+          <w:noProof/>
+        </w:rPr>
+        <w:t>12</w:t>
+      </w:r>
+      <w:r>
+        <w:rPr>
+          <w:noProof/>
+        </w:rPr>
+        <w:fldChar w:fldCharType="end"/>
+      </w:r>
       <w:bookmarkEnd w:id="11"/>
       <w:r>
         <w:t>: Code in the document file to set up the command \</w:t>
@@ -5182,14 +5344,27 @@
       <w:r>
         <w:t xml:space="preserve">Figure </w:t>
       </w:r>
-      <w:fldSimple w:instr=" SEQ Figure \* ARABIC ">
-        <w:r>
-          <w:rPr>
-            <w:noProof/>
-          </w:rPr>
-          <w:t>13</w:t>
-        </w:r>
-      </w:fldSimple>
+      <w:r>
+        <w:fldChar w:fldCharType="begin"/>
+      </w:r>
+      <w:r>
+        <w:instrText xml:space="preserve"> SEQ Figure \* ARABIC </w:instrText>
+      </w:r>
+      <w:r>
+        <w:fldChar w:fldCharType="separate"/>
+      </w:r>
+      <w:r>
+        <w:rPr>
+          <w:noProof/>
+        </w:rPr>
+        <w:t>13</w:t>
+      </w:r>
+      <w:r>
+        <w:rPr>
+          <w:noProof/>
+        </w:rPr>
+        <w:fldChar w:fldCharType="end"/>
+      </w:r>
       <w:bookmarkEnd w:id="12"/>
       <w:r>
         <w:t xml:space="preserve">: </w:t>
@@ -6606,14 +6781,27 @@
       <w:r>
         <w:t xml:space="preserve">Figure </w:t>
       </w:r>
-      <w:fldSimple w:instr=" SEQ Figure \* ARABIC ">
-        <w:r>
-          <w:rPr>
-            <w:noProof/>
-          </w:rPr>
-          <w:t>14</w:t>
-        </w:r>
-      </w:fldSimple>
+      <w:r>
+        <w:fldChar w:fldCharType="begin"/>
+      </w:r>
+      <w:r>
+        <w:instrText xml:space="preserve"> SEQ Figure \* ARABIC </w:instrText>
+      </w:r>
+      <w:r>
+        <w:fldChar w:fldCharType="separate"/>
+      </w:r>
+      <w:r>
+        <w:rPr>
+          <w:noProof/>
+        </w:rPr>
+        <w:t>14</w:t>
+      </w:r>
+      <w:r>
+        <w:rPr>
+          <w:noProof/>
+        </w:rPr>
+        <w:fldChar w:fldCharType="end"/>
+      </w:r>
       <w:bookmarkEnd w:id="13"/>
       <w:r>
         <w:t xml:space="preserve">: Example </w:t>
@@ -7354,14 +7542,27 @@
       <w:r>
         <w:t xml:space="preserve">Figure </w:t>
       </w:r>
-      <w:fldSimple w:instr=" SEQ Figure \* ARABIC ">
-        <w:r>
-          <w:rPr>
-            <w:noProof/>
-          </w:rPr>
-          <w:t>15</w:t>
-        </w:r>
-      </w:fldSimple>
+      <w:r>
+        <w:fldChar w:fldCharType="begin"/>
+      </w:r>
+      <w:r>
+        <w:instrText xml:space="preserve"> SEQ Figure \* ARABIC </w:instrText>
+      </w:r>
+      <w:r>
+        <w:fldChar w:fldCharType="separate"/>
+      </w:r>
+      <w:r>
+        <w:rPr>
+          <w:noProof/>
+        </w:rPr>
+        <w:t>15</w:t>
+      </w:r>
+      <w:r>
+        <w:rPr>
+          <w:noProof/>
+        </w:rPr>
+        <w:fldChar w:fldCharType="end"/>
+      </w:r>
       <w:r>
         <w:t xml:space="preserve">: The several outputs of </w:t>
       </w:r>
@@ -7500,14 +7701,27 @@
       <w:r>
         <w:t xml:space="preserve">Figure </w:t>
       </w:r>
-      <w:fldSimple w:instr=" SEQ Figure \* ARABIC ">
-        <w:r>
-          <w:rPr>
-            <w:noProof/>
-          </w:rPr>
-          <w:t>16</w:t>
-        </w:r>
-      </w:fldSimple>
+      <w:r>
+        <w:fldChar w:fldCharType="begin"/>
+      </w:r>
+      <w:r>
+        <w:instrText xml:space="preserve"> SEQ Figure \* ARABIC </w:instrText>
+      </w:r>
+      <w:r>
+        <w:fldChar w:fldCharType="separate"/>
+      </w:r>
+      <w:r>
+        <w:rPr>
+          <w:noProof/>
+        </w:rPr>
+        <w:t>16</w:t>
+      </w:r>
+      <w:r>
+        <w:rPr>
+          <w:noProof/>
+        </w:rPr>
+        <w:fldChar w:fldCharType="end"/>
+      </w:r>
       <w:bookmarkEnd w:id="14"/>
       <w:r>
         <w:t>: Funning JSON_to_calendar.py to produce all three outputs</w:t>
@@ -7591,14 +7805,27 @@
       <w:r>
         <w:t xml:space="preserve">Figure </w:t>
       </w:r>
-      <w:fldSimple w:instr=" SEQ Figure \* ARABIC ">
-        <w:r>
-          <w:rPr>
-            <w:noProof/>
-          </w:rPr>
-          <w:t>17</w:t>
-        </w:r>
-      </w:fldSimple>
+      <w:r>
+        <w:fldChar w:fldCharType="begin"/>
+      </w:r>
+      <w:r>
+        <w:instrText xml:space="preserve"> SEQ Figure \* ARABIC </w:instrText>
+      </w:r>
+      <w:r>
+        <w:fldChar w:fldCharType="separate"/>
+      </w:r>
+      <w:r>
+        <w:rPr>
+          <w:noProof/>
+        </w:rPr>
+        <w:t>17</w:t>
+      </w:r>
+      <w:r>
+        <w:rPr>
+          <w:noProof/>
+        </w:rPr>
+        <w:fldChar w:fldCharType="end"/>
+      </w:r>
       <w:bookmarkEnd w:id="15"/>
       <w:r>
         <w:t>: Canvas course announcement</w:t>
@@ -7734,14 +7961,27 @@
       <w:r>
         <w:t xml:space="preserve">Figure </w:t>
       </w:r>
-      <w:fldSimple w:instr=" SEQ Figure \* ARABIC ">
-        <w:r>
-          <w:rPr>
-            <w:noProof/>
-          </w:rPr>
-          <w:t>18</w:t>
-        </w:r>
-      </w:fldSimple>
+      <w:r>
+        <w:fldChar w:fldCharType="begin"/>
+      </w:r>
+      <w:r>
+        <w:instrText xml:space="preserve"> SEQ Figure \* ARABIC </w:instrText>
+      </w:r>
+      <w:r>
+        <w:fldChar w:fldCharType="separate"/>
+      </w:r>
+      <w:r>
+        <w:rPr>
+          <w:noProof/>
+        </w:rPr>
+        <w:t>18</w:t>
+      </w:r>
+      <w:r>
+        <w:rPr>
+          <w:noProof/>
+        </w:rPr>
+        <w:fldChar w:fldCharType="end"/>
+      </w:r>
       <w:bookmarkEnd w:id="16"/>
       <w:r>
         <w:t>: A course event in the Canvas calendar (the figure is zoomed in on 15 March 2021</w:t>
@@ -7823,14 +8063,27 @@
       <w:r>
         <w:t xml:space="preserve">Figure </w:t>
       </w:r>
-      <w:fldSimple w:instr=" SEQ Figure \* ARABIC ">
-        <w:r>
-          <w:rPr>
-            <w:noProof/>
-          </w:rPr>
-          <w:t>19</w:t>
-        </w:r>
-      </w:fldSimple>
+      <w:r>
+        <w:fldChar w:fldCharType="begin"/>
+      </w:r>
+      <w:r>
+        <w:instrText xml:space="preserve"> SEQ Figure \* ARABIC </w:instrText>
+      </w:r>
+      <w:r>
+        <w:fldChar w:fldCharType="separate"/>
+      </w:r>
+      <w:r>
+        <w:rPr>
+          <w:noProof/>
+        </w:rPr>
+        <w:t>19</w:t>
+      </w:r>
+      <w:r>
+        <w:rPr>
+          <w:noProof/>
+        </w:rPr>
+        <w:fldChar w:fldCharType="end"/>
+      </w:r>
       <w:r>
         <w:t>: Zoomed view of the opened Canvas calendar event</w:t>
       </w:r>
@@ -8027,14 +8280,27 @@
       <w:r>
         <w:t xml:space="preserve">Figure </w:t>
       </w:r>
-      <w:fldSimple w:instr=" SEQ Figure \* ARABIC ">
-        <w:r>
-          <w:rPr>
-            <w:noProof/>
-          </w:rPr>
-          <w:t>20</w:t>
-        </w:r>
-      </w:fldSimple>
+      <w:r>
+        <w:fldChar w:fldCharType="begin"/>
+      </w:r>
+      <w:r>
+        <w:instrText xml:space="preserve"> SEQ Figure \* ARABIC </w:instrText>
+      </w:r>
+      <w:r>
+        <w:fldChar w:fldCharType="separate"/>
+      </w:r>
+      <w:r>
+        <w:rPr>
+          <w:noProof/>
+        </w:rPr>
+        <w:t>20</w:t>
+      </w:r>
+      <w:r>
+        <w:rPr>
+          <w:noProof/>
+        </w:rPr>
+        <w:fldChar w:fldCharType="end"/>
+      </w:r>
       <w:r>
         <w:t>: KTH’s Cortina calendar showing two degree project events</w:t>
       </w:r>
@@ -8146,14 +8412,27 @@
       <w:r>
         <w:t xml:space="preserve">Figure </w:t>
       </w:r>
-      <w:fldSimple w:instr=" SEQ Figure \* ARABIC ">
-        <w:r>
-          <w:rPr>
-            <w:noProof/>
-          </w:rPr>
-          <w:t>21</w:t>
-        </w:r>
-      </w:fldSimple>
+      <w:r>
+        <w:fldChar w:fldCharType="begin"/>
+      </w:r>
+      <w:r>
+        <w:instrText xml:space="preserve"> SEQ Figure \* ARABIC </w:instrText>
+      </w:r>
+      <w:r>
+        <w:fldChar w:fldCharType="separate"/>
+      </w:r>
+      <w:r>
+        <w:rPr>
+          <w:noProof/>
+        </w:rPr>
+        <w:t>21</w:t>
+      </w:r>
+      <w:r>
+        <w:rPr>
+          <w:noProof/>
+        </w:rPr>
+        <w:fldChar w:fldCharType="end"/>
+      </w:r>
       <w:bookmarkEnd w:id="17"/>
       <w:r>
         <w:t>: English version of the calendar</w:t>
@@ -8265,14 +8544,27 @@
       <w:r>
         <w:t xml:space="preserve">Figure </w:t>
       </w:r>
-      <w:fldSimple w:instr=" SEQ Figure \* ARABIC ">
-        <w:r>
-          <w:rPr>
-            <w:noProof/>
-          </w:rPr>
-          <w:t>22</w:t>
-        </w:r>
-      </w:fldSimple>
+      <w:r>
+        <w:fldChar w:fldCharType="begin"/>
+      </w:r>
+      <w:r>
+        <w:instrText xml:space="preserve"> SEQ Figure \* ARABIC </w:instrText>
+      </w:r>
+      <w:r>
+        <w:fldChar w:fldCharType="separate"/>
+      </w:r>
+      <w:r>
+        <w:rPr>
+          <w:noProof/>
+        </w:rPr>
+        <w:t>22</w:t>
+      </w:r>
+      <w:r>
+        <w:rPr>
+          <w:noProof/>
+        </w:rPr>
+        <w:fldChar w:fldCharType="end"/>
+      </w:r>
       <w:bookmarkEnd w:id="18"/>
       <w:r>
         <w:t>: Swedish version of the calendar event</w:t>
@@ -9564,14 +9856,27 @@
       <w:r>
         <w:t xml:space="preserve">Figure </w:t>
       </w:r>
-      <w:fldSimple w:instr=" SEQ Figure \* ARABIC ">
-        <w:r>
-          <w:rPr>
-            <w:noProof/>
-          </w:rPr>
-          <w:t>23</w:t>
-        </w:r>
-      </w:fldSimple>
+      <w:r>
+        <w:fldChar w:fldCharType="begin"/>
+      </w:r>
+      <w:r>
+        <w:instrText xml:space="preserve"> SEQ Figure \* ARABIC </w:instrText>
+      </w:r>
+      <w:r>
+        <w:fldChar w:fldCharType="separate"/>
+      </w:r>
+      <w:r>
+        <w:rPr>
+          <w:noProof/>
+        </w:rPr>
+        <w:t>23</w:t>
+      </w:r>
+      <w:r>
+        <w:rPr>
+          <w:noProof/>
+        </w:rPr>
+        <w:fldChar w:fldCharType="end"/>
+      </w:r>
       <w:bookmarkEnd w:id="19"/>
       <w:r>
         <w:t>: Response from the KTH Cortina API</w:t>
@@ -10493,14 +10798,27 @@
       <w:r>
         <w:t xml:space="preserve">Figure </w:t>
       </w:r>
-      <w:fldSimple w:instr=" SEQ Figure \* ARABIC ">
-        <w:r>
-          <w:rPr>
-            <w:noProof/>
-          </w:rPr>
-          <w:t>24</w:t>
-        </w:r>
-      </w:fldSimple>
+      <w:r>
+        <w:fldChar w:fldCharType="begin"/>
+      </w:r>
+      <w:r>
+        <w:instrText xml:space="preserve"> SEQ Figure \* ARABIC </w:instrText>
+      </w:r>
+      <w:r>
+        <w:fldChar w:fldCharType="separate"/>
+      </w:r>
+      <w:r>
+        <w:rPr>
+          <w:noProof/>
+        </w:rPr>
+        <w:t>24</w:t>
+      </w:r>
+      <w:r>
+        <w:rPr>
+          <w:noProof/>
+        </w:rPr>
+        <w:fldChar w:fldCharType="end"/>
+      </w:r>
       <w:bookmarkEnd w:id="20"/>
       <w:r>
         <w:t>.</w:t>
@@ -10918,14 +11236,27 @@
       <w:r>
         <w:t xml:space="preserve">Figure </w:t>
       </w:r>
-      <w:fldSimple w:instr=" SEQ Figure \* ARABIC ">
-        <w:r>
-          <w:rPr>
-            <w:noProof/>
-          </w:rPr>
-          <w:t>25</w:t>
-        </w:r>
-      </w:fldSimple>
+      <w:r>
+        <w:fldChar w:fldCharType="begin"/>
+      </w:r>
+      <w:r>
+        <w:instrText xml:space="preserve"> SEQ Figure \* ARABIC </w:instrText>
+      </w:r>
+      <w:r>
+        <w:fldChar w:fldCharType="separate"/>
+      </w:r>
+      <w:r>
+        <w:rPr>
+          <w:noProof/>
+        </w:rPr>
+        <w:t>25</w:t>
+      </w:r>
+      <w:r>
+        <w:rPr>
+          <w:noProof/>
+        </w:rPr>
+        <w:fldChar w:fldCharType="end"/>
+      </w:r>
       <w:bookmarkEnd w:id="21"/>
       <w:r>
         <w:t>.</w:t>
@@ -11104,14 +11435,27 @@
       <w:r>
         <w:t xml:space="preserve">Figure </w:t>
       </w:r>
-      <w:fldSimple w:instr=" SEQ Figure \* ARABIC ">
-        <w:r>
-          <w:rPr>
-            <w:noProof/>
-          </w:rPr>
-          <w:t>26</w:t>
-        </w:r>
-      </w:fldSimple>
+      <w:r>
+        <w:fldChar w:fldCharType="begin"/>
+      </w:r>
+      <w:r>
+        <w:instrText xml:space="preserve"> SEQ Figure \* ARABIC </w:instrText>
+      </w:r>
+      <w:r>
+        <w:fldChar w:fldCharType="separate"/>
+      </w:r>
+      <w:r>
+        <w:rPr>
+          <w:noProof/>
+        </w:rPr>
+        <w:t>26</w:t>
+      </w:r>
+      <w:r>
+        <w:rPr>
+          <w:noProof/>
+        </w:rPr>
+        <w:fldChar w:fldCharType="end"/>
+      </w:r>
       <w:bookmarkEnd w:id="22"/>
       <w:r>
         <w:t>: The two macros used to help enter the language specification</w:t>
@@ -11836,14 +12180,27 @@
       <w:r>
         <w:t xml:space="preserve">Figure </w:t>
       </w:r>
-      <w:fldSimple w:instr=" SEQ Figure \* ARABIC ">
-        <w:r>
-          <w:rPr>
-            <w:noProof/>
-          </w:rPr>
-          <w:t>27</w:t>
-        </w:r>
-      </w:fldSimple>
+      <w:r>
+        <w:fldChar w:fldCharType="begin"/>
+      </w:r>
+      <w:r>
+        <w:instrText xml:space="preserve"> SEQ Figure \* ARABIC </w:instrText>
+      </w:r>
+      <w:r>
+        <w:fldChar w:fldCharType="separate"/>
+      </w:r>
+      <w:r>
+        <w:rPr>
+          <w:noProof/>
+        </w:rPr>
+        <w:t>27</w:t>
+      </w:r>
+      <w:r>
+        <w:rPr>
+          <w:noProof/>
+        </w:rPr>
+        <w:fldChar w:fldCharType="end"/>
+      </w:r>
       <w:bookmarkEnd w:id="23"/>
       <w:r>
         <w:t>:</w:t>
@@ -12078,14 +12435,27 @@
       <w:r>
         <w:t xml:space="preserve">Figure </w:t>
       </w:r>
-      <w:fldSimple w:instr=" SEQ Figure \* ARABIC ">
-        <w:r>
-          <w:rPr>
-            <w:noProof/>
-          </w:rPr>
-          <w:t>28</w:t>
-        </w:r>
-      </w:fldSimple>
+      <w:r>
+        <w:fldChar w:fldCharType="begin"/>
+      </w:r>
+      <w:r>
+        <w:instrText xml:space="preserve"> SEQ Figure \* ARABIC </w:instrText>
+      </w:r>
+      <w:r>
+        <w:fldChar w:fldCharType="separate"/>
+      </w:r>
+      <w:r>
+        <w:rPr>
+          <w:noProof/>
+        </w:rPr>
+        <w:t>28</w:t>
+      </w:r>
+      <w:r>
+        <w:rPr>
+          <w:noProof/>
+        </w:rPr>
+        <w:fldChar w:fldCharType="end"/>
+      </w:r>
       <w:bookmarkEnd w:id="24"/>
       <w:r>
         <w:t>:</w:t>
@@ -13911,14 +14281,27 @@
       <w:r>
         <w:t xml:space="preserve">Figure </w:t>
       </w:r>
-      <w:fldSimple w:instr=" SEQ Figure \* ARABIC ">
-        <w:r>
-          <w:rPr>
-            <w:noProof/>
-          </w:rPr>
-          <w:t>29</w:t>
-        </w:r>
-      </w:fldSimple>
+      <w:r>
+        <w:fldChar w:fldCharType="begin"/>
+      </w:r>
+      <w:r>
+        <w:instrText xml:space="preserve"> SEQ Figure \* ARABIC </w:instrText>
+      </w:r>
+      <w:r>
+        <w:fldChar w:fldCharType="separate"/>
+      </w:r>
+      <w:r>
+        <w:rPr>
+          <w:noProof/>
+        </w:rPr>
+        <w:t>29</w:t>
+      </w:r>
+      <w:r>
+        <w:rPr>
+          <w:noProof/>
+        </w:rPr>
+        <w:fldChar w:fldCharType="end"/>
+      </w:r>
       <w:bookmarkEnd w:id="25"/>
       <w:r>
         <w:t>:</w:t>
@@ -14198,14 +14581,27 @@
       <w:r>
         <w:t xml:space="preserve">Figure </w:t>
       </w:r>
-      <w:fldSimple w:instr=" SEQ Figure \* ARABIC ">
-        <w:r>
-          <w:rPr>
-            <w:noProof/>
-          </w:rPr>
-          <w:t>30</w:t>
-        </w:r>
-      </w:fldSimple>
+      <w:r>
+        <w:fldChar w:fldCharType="begin"/>
+      </w:r>
+      <w:r>
+        <w:instrText xml:space="preserve"> SEQ Figure \* ARABIC </w:instrText>
+      </w:r>
+      <w:r>
+        <w:fldChar w:fldCharType="separate"/>
+      </w:r>
+      <w:r>
+        <w:rPr>
+          <w:noProof/>
+        </w:rPr>
+        <w:t>30</w:t>
+      </w:r>
+      <w:r>
+        <w:rPr>
+          <w:noProof/>
+        </w:rPr>
+        <w:fldChar w:fldCharType="end"/>
+      </w:r>
       <w:bookmarkEnd w:id="26"/>
       <w:r>
         <w:t>:</w:t>
@@ -14376,14 +14772,27 @@
       <w:r>
         <w:t xml:space="preserve">Figure </w:t>
       </w:r>
-      <w:fldSimple w:instr=" SEQ Figure \* ARABIC ">
-        <w:r>
-          <w:rPr>
-            <w:noProof/>
-          </w:rPr>
-          <w:t>31</w:t>
-        </w:r>
-      </w:fldSimple>
+      <w:r>
+        <w:fldChar w:fldCharType="begin"/>
+      </w:r>
+      <w:r>
+        <w:instrText xml:space="preserve"> SEQ Figure \* ARABIC </w:instrText>
+      </w:r>
+      <w:r>
+        <w:fldChar w:fldCharType="separate"/>
+      </w:r>
+      <w:r>
+        <w:rPr>
+          <w:noProof/>
+        </w:rPr>
+        <w:t>31</w:t>
+      </w:r>
+      <w:r>
+        <w:rPr>
+          <w:noProof/>
+        </w:rPr>
+        <w:fldChar w:fldCharType="end"/>
+      </w:r>
       <w:bookmarkEnd w:id="27"/>
       <w:r>
         <w:t>:</w:t>
@@ -14479,14 +14888,27 @@
       <w:r>
         <w:t xml:space="preserve">Figure </w:t>
       </w:r>
-      <w:fldSimple w:instr=" SEQ Figure \* ARABIC ">
-        <w:r>
-          <w:rPr>
-            <w:noProof/>
-          </w:rPr>
-          <w:t>32</w:t>
-        </w:r>
-      </w:fldSimple>
+      <w:r>
+        <w:fldChar w:fldCharType="begin"/>
+      </w:r>
+      <w:r>
+        <w:instrText xml:space="preserve"> SEQ Figure \* ARABIC </w:instrText>
+      </w:r>
+      <w:r>
+        <w:fldChar w:fldCharType="separate"/>
+      </w:r>
+      <w:r>
+        <w:rPr>
+          <w:noProof/>
+        </w:rPr>
+        <w:t>32</w:t>
+      </w:r>
+      <w:r>
+        <w:rPr>
+          <w:noProof/>
+        </w:rPr>
+        <w:fldChar w:fldCharType="end"/>
+      </w:r>
       <w:bookmarkEnd w:id="28"/>
       <w:r>
         <w:t xml:space="preserve">: The title page of the thesis and the PDF </w:t>
@@ -14577,14 +14999,27 @@
       <w:r>
         <w:t xml:space="preserve">Figure </w:t>
       </w:r>
-      <w:fldSimple w:instr=" SEQ Figure \* ARABIC ">
-        <w:r>
-          <w:rPr>
-            <w:noProof/>
-          </w:rPr>
-          <w:t>33</w:t>
-        </w:r>
-      </w:fldSimple>
+      <w:r>
+        <w:fldChar w:fldCharType="begin"/>
+      </w:r>
+      <w:r>
+        <w:instrText xml:space="preserve"> SEQ Figure \* ARABIC </w:instrText>
+      </w:r>
+      <w:r>
+        <w:fldChar w:fldCharType="separate"/>
+      </w:r>
+      <w:r>
+        <w:rPr>
+          <w:noProof/>
+        </w:rPr>
+        <w:t>33</w:t>
+      </w:r>
+      <w:r>
+        <w:rPr>
+          <w:noProof/>
+        </w:rPr>
+        <w:fldChar w:fldCharType="end"/>
+      </w:r>
       <w:bookmarkEnd w:id="29"/>
       <w:r>
         <w:t>: The keywords appear as expected in the for DiVA data at the end of the PDF file</w:t>
@@ -16134,27 +16569,14 @@
       <w:r>
         <w:t xml:space="preserve">Figure </w:t>
       </w:r>
-      <w:r>
-        <w:fldChar w:fldCharType="begin"/>
-      </w:r>
-      <w:r>
-        <w:instrText xml:space="preserve"> SEQ Figure \* ARABIC </w:instrText>
-      </w:r>
-      <w:r>
-        <w:fldChar w:fldCharType="separate"/>
-      </w:r>
-      <w:r>
-        <w:rPr>
-          <w:noProof/>
-        </w:rPr>
-        <w:t>34</w:t>
-      </w:r>
-      <w:r>
-        <w:rPr>
-          <w:noProof/>
-        </w:rPr>
-        <w:fldChar w:fldCharType="end"/>
-      </w:r>
+      <w:fldSimple w:instr=" SEQ Figure \* ARABIC ">
+        <w:r>
+          <w:rPr>
+            <w:noProof/>
+          </w:rPr>
+          <w:t>34</w:t>
+        </w:r>
+      </w:fldSimple>
       <w:bookmarkEnd w:id="30"/>
       <w:r>
         <w:t xml:space="preserve">: Several possible inputs to </w:t>
@@ -16217,6 +16639,89 @@
       <w:r>
         <w:t>Any users with the Canvas permissions to post announcements in a course and insert course calendar events can use the Canvas-related functionality. However, the KTH Cortina Calendar API requires an access key (which you have to get from the IT unit).</w:t>
       </w:r>
+      <w:r>
+        <w:t xml:space="preserve"> Get the programs from </w:t>
+      </w:r>
+      <w:proofErr w:type="spellStart"/>
+      <w:r>
+        <w:t>thegithub</w:t>
+      </w:r>
+      <w:proofErr w:type="spellEnd"/>
+      <w:r>
+        <w:t xml:space="preserve"> URL above.</w:t>
+      </w:r>
+    </w:p>
+    <w:p>
+      <w:pPr>
+        <w:pStyle w:val="BodyText"/>
+      </w:pPr>
+      <w:r>
+        <w:t>Save the PDF file from Overleaf, for example, as test1.pdf. Then run:</w:t>
+      </w:r>
+    </w:p>
+    <w:p>
+      <w:pPr>
+        <w:pStyle w:val="Computerexample"/>
+        <w:ind w:left="720"/>
+      </w:pPr>
+      <w:r>
+        <w:t>./extract_pseudo_JSO</w:t>
+      </w:r>
+      <w:r>
+        <w:t>N-from_PDF.py --pdf test1</w:t>
+      </w:r>
+      <w:r>
+        <w:t>.pdf --</w:t>
+      </w:r>
+      <w:proofErr w:type="spellStart"/>
+      <w:r>
+        <w:t>json</w:t>
+      </w:r>
+      <w:proofErr w:type="spellEnd"/>
+      <w:r>
+        <w:t xml:space="preserve"> </w:t>
+      </w:r>
+      <w:proofErr w:type="spellStart"/>
+      <w:r>
+        <w:t>event.json</w:t>
+      </w:r>
+      <w:proofErr w:type="spellEnd"/>
+    </w:p>
+    <w:p>
+      <w:pPr>
+        <w:pStyle w:val="Computerexample"/>
+        <w:ind w:left="720"/>
+      </w:pPr>
+      <w:r>
+        <w:t>./JSON_to_calendar.py -c 11</w:t>
+      </w:r>
+    </w:p>
+    <w:p>
+      <w:pPr>
+        <w:pStyle w:val="BodyText"/>
+      </w:pPr>
+      <w:r>
+        <w:t xml:space="preserve">Replace 11 with the </w:t>
+      </w:r>
+      <w:proofErr w:type="spellStart"/>
+      <w:r>
+        <w:t>course_id</w:t>
+      </w:r>
+      <w:proofErr w:type="spellEnd"/>
+      <w:r>
+        <w:t xml:space="preserve"> of the Canvas course room, for example: 35434 for the EECS 2</w:t>
+      </w:r>
+      <w:r>
+        <w:rPr>
+          <w:vertAlign w:val="superscript"/>
+        </w:rPr>
+        <w:t>nd</w:t>
+      </w:r>
+      <w:r>
+        <w:t xml:space="preserve"> cycle degree projects.</w:t>
+      </w:r>
+      <w:bookmarkStart w:id="31" w:name="_GoBack"/>
+      <w:bookmarkEnd w:id="31"/>
     </w:p>
     <w:p>
       <w:pPr>
@@ -16263,8 +16768,6 @@
       <w:r>
         <w:t>: This is where I do experiments with the template and is not intended to be stable.</w:t>
       </w:r>
-      <w:bookmarkStart w:id="31" w:name="_GoBack"/>
-      <w:bookmarkEnd w:id="31"/>
     </w:p>
     <w:sectPr>
       <w:headerReference w:type="default" r:id="rId25"/>
@@ -16341,7 +16844,7 @@
           <w:rPr>
             <w:noProof/>
           </w:rPr>
-          <w:t>25</w:t>
+          <w:t>1</w:t>
         </w:r>
         <w:r>
           <w:rPr>
@@ -16413,7 +16916,10 @@
       </w:tabs>
     </w:pPr>
     <w:r>
-      <w:t>2021-05-16</w:t>
+      <w:t>2021-05-</w:t>
+    </w:r>
+    <w:r>
+      <w:t>23</w:t>
     </w:r>
     <w:r>
       <w:tab/>
@@ -19379,7 +19885,7 @@
   <a:extraClrSchemeLst/>
   <a:extLst>
     <a:ext uri="{05A4C25C-085E-4340-85A3-A5531E510DB2}">
-      <thm15:themeFamily xmlns:thm15="http://schemas.microsoft.com/office/thememl/2012/main" xmlns="" name="Office Theme" id="{62F939B6-93AF-4DB8-9C6B-D6C7DFDC589F}" vid="{4A3C46E8-61CC-4603-A589-7422A47A8E4A}"/>
+      <thm15:themeFamily xmlns="" xmlns:thm15="http://schemas.microsoft.com/office/thememl/2012/main" name="Office Theme" id="{62F939B6-93AF-4DB8-9C6B-D6C7DFDC589F}" vid="{4A3C46E8-61CC-4603-A589-7422A47A8E4A}"/>
     </a:ext>
   </a:extLst>
 </a:theme>
@@ -19390,7 +19896,7 @@
 </file>
 
 <file path=customXml/itemProps1.xml><?xml version="1.0" encoding="utf-8"?>
-<ds:datastoreItem xmlns:ds="http://schemas.openxmlformats.org/officeDocument/2006/customXml" ds:itemID="{C09F586E-B11D-4183-87A3-EC31EE90BE67}">
+<ds:datastoreItem xmlns:ds="http://schemas.openxmlformats.org/officeDocument/2006/customXml" ds:itemID="{DAF7C6A1-FFE9-41B8-83BE-5C2575926E08}">
   <ds:schemaRefs>
     <ds:schemaRef ds:uri="http://schemas.openxmlformats.org/officeDocument/2006/bibliography"/>
   </ds:schemaRefs>

</xml_diff>